<commit_message>
Plan van aanpak compleet
</commit_message>
<xml_diff>
--- a/Plan van Aanpak.docx
+++ b/Plan van Aanpak.docx
@@ -5,9 +5,7 @@
     <w:sdt>
       <w:sdtPr>
         <w:rPr>
-          <w:rFonts w:eastAsiaTheme="minorHAnsi"/>
           <w:color w:val="5B9BD5" w:themeColor="accent1"/>
-          <w:lang w:eastAsia="en-US"/>
         </w:rPr>
         <w:id w:val="1615024545"/>
         <w:docPartObj>
@@ -26,6 +24,187 @@
       <w:sdtContent>
         <w:p>
           <w:pPr>
+            <w:jc w:val="center"/>
+            <w:rPr>
+              <w:b/>
+              <w:color w:val="F7CAAC" w:themeColor="accent2" w:themeTint="66"/>
+              <w:sz w:val="44"/>
+              <w:szCs w:val="44"/>
+              <w14:textOutline w14:w="11112" w14:cap="flat" w14:cmpd="sng" w14:algn="ctr">
+                <w14:solidFill>
+                  <w14:schemeClr w14:val="accent2"/>
+                </w14:solidFill>
+                <w14:prstDash w14:val="solid"/>
+                <w14:round/>
+              </w14:textOutline>
+            </w:rPr>
+          </w:pPr>
+          <w:r>
+            <w:rPr>
+              <w:b/>
+              <w:color w:val="F7CAAC" w:themeColor="accent2" w:themeTint="66"/>
+              <w:sz w:val="44"/>
+              <w:szCs w:val="44"/>
+              <w14:textOutline w14:w="11112" w14:cap="flat" w14:cmpd="sng" w14:algn="ctr">
+                <w14:solidFill>
+                  <w14:schemeClr w14:val="accent2"/>
+                </w14:solidFill>
+                <w14:prstDash w14:val="solid"/>
+                <w14:round/>
+              </w14:textOutline>
+            </w:rPr>
+            <w:t>De appels</w:t>
+          </w:r>
+        </w:p>
+        <w:p>
+          <w:pPr>
+            <w:jc w:val="center"/>
+            <w:rPr>
+              <w:b/>
+              <w:sz w:val="30"/>
+              <w:szCs w:val="30"/>
+            </w:rPr>
+          </w:pPr>
+          <w:r>
+            <w:rPr>
+              <w:b/>
+              <w:sz w:val="30"/>
+              <w:szCs w:val="30"/>
+            </w:rPr>
+            <w:t>Zaalvoetbal project</w:t>
+          </w:r>
+        </w:p>
+        <w:p>
+          <w:pPr>
+            <w:jc w:val="center"/>
+            <w:rPr>
+              <w:b/>
+              <w:color w:val="F7CAAC" w:themeColor="accent2" w:themeTint="66"/>
+              <w:sz w:val="44"/>
+              <w:szCs w:val="44"/>
+              <w14:textOutline w14:w="11112" w14:cap="flat" w14:cmpd="sng" w14:algn="ctr">
+                <w14:solidFill>
+                  <w14:schemeClr w14:val="accent2"/>
+                </w14:solidFill>
+                <w14:prstDash w14:val="solid"/>
+                <w14:round/>
+              </w14:textOutline>
+            </w:rPr>
+          </w:pPr>
+        </w:p>
+        <w:p>
+          <w:pPr>
+            <w:jc w:val="center"/>
+            <w:rPr>
+              <w:b/>
+              <w:color w:val="F7CAAC" w:themeColor="accent2" w:themeTint="66"/>
+              <w:sz w:val="44"/>
+              <w:szCs w:val="44"/>
+              <w14:textOutline w14:w="11112" w14:cap="flat" w14:cmpd="sng" w14:algn="ctr">
+                <w14:solidFill>
+                  <w14:schemeClr w14:val="accent2"/>
+                </w14:solidFill>
+                <w14:prstDash w14:val="solid"/>
+                <w14:round/>
+              </w14:textOutline>
+            </w:rPr>
+          </w:pPr>
+        </w:p>
+        <w:p>
+          <w:pPr>
+            <w:jc w:val="center"/>
+          </w:pPr>
+          <w:r>
+            <w:rPr>
+              <w:noProof/>
+              <w:lang w:eastAsia="nl-NL"/>
+            </w:rPr>
+            <w:drawing>
+              <wp:inline distT="0" distB="0" distL="0" distR="0" wp14:anchorId="58AC93D1" wp14:editId="6FAFAA24">
+                <wp:extent cx="5919725" cy="5248275"/>
+                <wp:effectExtent l="0" t="0" r="0" b="0"/>
+                <wp:docPr id="1" name="Afbeelding 1"/>
+                <wp:cNvGraphicFramePr>
+                  <a:graphicFrameLocks xmlns:a="http://schemas.openxmlformats.org/drawingml/2006/main" noChangeAspect="1"/>
+                </wp:cNvGraphicFramePr>
+                <a:graphic xmlns:a="http://schemas.openxmlformats.org/drawingml/2006/main">
+                  <a:graphicData uri="http://schemas.openxmlformats.org/drawingml/2006/picture">
+                    <pic:pic xmlns:pic="http://schemas.openxmlformats.org/drawingml/2006/picture">
+                      <pic:nvPicPr>
+                        <pic:cNvPr id="1" name="Appel.png"/>
+                        <pic:cNvPicPr/>
+                      </pic:nvPicPr>
+                      <pic:blipFill>
+                        <a:blip r:embed="rId8">
+                          <a:extLst>
+                            <a:ext uri="{28A0092B-C50C-407E-A947-70E740481C1C}">
+                              <a14:useLocalDpi xmlns:a14="http://schemas.microsoft.com/office/drawing/2010/main" val="0"/>
+                            </a:ext>
+                          </a:extLst>
+                        </a:blip>
+                        <a:stretch>
+                          <a:fillRect/>
+                        </a:stretch>
+                      </pic:blipFill>
+                      <pic:spPr>
+                        <a:xfrm>
+                          <a:off x="0" y="0"/>
+                          <a:ext cx="5923783" cy="5251873"/>
+                        </a:xfrm>
+                        <a:prstGeom prst="rect">
+                          <a:avLst/>
+                        </a:prstGeom>
+                      </pic:spPr>
+                    </pic:pic>
+                  </a:graphicData>
+                </a:graphic>
+              </wp:inline>
+            </w:drawing>
+          </w:r>
+        </w:p>
+        <w:p>
+          <w:pPr>
+            <w:jc w:val="center"/>
+          </w:pPr>
+        </w:p>
+        <w:p>
+          <w:pPr>
+            <w:jc w:val="center"/>
+          </w:pPr>
+        </w:p>
+        <w:p>
+          <w:pPr>
+            <w:jc w:val="center"/>
+          </w:pPr>
+        </w:p>
+        <w:p>
+          <w:pPr>
+            <w:jc w:val="center"/>
+          </w:pPr>
+        </w:p>
+        <w:p>
+          <w:pPr>
+            <w:jc w:val="right"/>
+          </w:pPr>
+          <w:r>
+            <w:t xml:space="preserve">Groepsleden: Jeroen Stamkot, Marco Havermans, Teun Aarts en Damian </w:t>
+          </w:r>
+          <w:proofErr w:type="spellStart"/>
+          <w:r>
+            <w:t>Leijten</w:t>
+          </w:r>
+          <w:proofErr w:type="spellEnd"/>
+        </w:p>
+        <w:p>
+          <w:pPr>
+            <w:jc w:val="right"/>
+          </w:pPr>
+          <w:r>
+            <w:t>RIO4-APO1A</w:t>
+          </w:r>
+        </w:p>
+        <w:p>
+          <w:pPr>
             <w:pStyle w:val="Geenafstand"/>
             <w:spacing w:before="1540" w:after="240"/>
             <w:jc w:val="center"/>
@@ -38,6 +217,7 @@
               <w:noProof/>
               <w:color w:val="5B9BD5" w:themeColor="accent1"/>
             </w:rPr>
+            <w:lastRenderedPageBreak/>
             <w:drawing>
               <wp:inline distT="0" distB="0" distL="0" distR="0" wp14:anchorId="0C2C6506" wp14:editId="1E2C59DE">
                 <wp:extent cx="1417320" cy="750898"/>
@@ -54,7 +234,7 @@
                         <pic:cNvPicPr/>
                       </pic:nvPicPr>
                       <pic:blipFill>
-                        <a:blip r:embed="rId4" cstate="print">
+                        <a:blip r:embed="rId9" cstate="print">
                           <a:duotone>
                             <a:schemeClr val="accent1">
                               <a:shade val="45000"/>
@@ -107,7 +287,6 @@
             <w:placeholder>
               <w:docPart w:val="5F63BBF01E7E46DEB6EB0C622E8D3E19"/>
             </w:placeholder>
-            <w:showingPlcHdr/>
             <w:dataBinding w:prefixMappings="xmlns:ns0='http://purl.org/dc/elements/1.1/' xmlns:ns1='http://schemas.openxmlformats.org/package/2006/metadata/core-properties' " w:xpath="/ns1:coreProperties[1]/ns0:title[1]" w:storeItemID="{6C3C8BC8-F283-45AE-878A-BAB7291924A1}"/>
             <w:text/>
           </w:sdtPr>
@@ -140,10 +319,10 @@
                   <w:rFonts w:asciiTheme="majorHAnsi" w:eastAsiaTheme="majorEastAsia" w:hAnsiTheme="majorHAnsi" w:cstheme="majorBidi"/>
                   <w:caps/>
                   <w:color w:val="5B9BD5" w:themeColor="accent1"/>
-                  <w:sz w:val="80"/>
-                  <w:szCs w:val="80"/>
+                  <w:sz w:val="72"/>
+                  <w:szCs w:val="72"/>
                 </w:rPr>
-                <w:t>[Titel van document]</w:t>
+                <w:t>Zaalvoetbal</w:t>
               </w:r>
             </w:p>
           </w:sdtContent>
@@ -189,7 +368,7 @@
                         <pic:cNvPicPr/>
                       </pic:nvPicPr>
                       <pic:blipFill>
-                        <a:blip r:embed="rId5" cstate="print">
+                        <a:blip r:embed="rId10" cstate="print">
                           <a:duotone>
                             <a:schemeClr val="accent1">
                               <a:shade val="45000"/>
@@ -287,15 +466,7 @@
           </w:tcPr>
           <w:p>
             <w:r>
-              <w:t xml:space="preserve">Met </w:t>
-            </w:r>
-            <w:proofErr w:type="spellStart"/>
-            <w:r>
-              <w:t>Lidy</w:t>
-            </w:r>
-            <w:proofErr w:type="spellEnd"/>
-            <w:r>
-              <w:t xml:space="preserve"> naar de renbaan?....Dacht het niet</w:t>
+              <w:t>Project Zaalvoetbal</w:t>
             </w:r>
           </w:p>
         </w:tc>
@@ -358,7 +529,10 @@
               <w:t xml:space="preserve">: </w:t>
             </w:r>
             <w:r>
-              <w:t>29-01-2014</w:t>
+              <w:t>14-04</w:t>
+            </w:r>
+            <w:r>
+              <w:t>-2014</w:t>
             </w:r>
           </w:p>
           <w:p>
@@ -392,7 +566,6 @@
             </w:r>
           </w:p>
           <w:p/>
-          <w:p/>
         </w:tc>
         <w:tc>
           <w:tcPr>
@@ -407,48 +580,20 @@
           </w:tcPr>
           <w:p>
             <w:r>
-              <w:t xml:space="preserve">Jeroen Stamkot            </w:t>
+              <w:t>Teun Aarts</w:t>
             </w:r>
             <w:r>
               <w:tab/>
-              <w:t>Friso Kin                                   Anthony Peeters</w:t>
-            </w:r>
-          </w:p>
-          <w:p>
-            <w:r>
-              <w:t>Zandstraat 33</w:t>
-            </w:r>
+              <w:t xml:space="preserve"> Damian </w:t>
+            </w:r>
+            <w:proofErr w:type="spellStart"/>
+            <w:r>
+              <w:t>Leijten</w:t>
+            </w:r>
+            <w:proofErr w:type="spellEnd"/>
             <w:r>
               <w:tab/>
-            </w:r>
-            <w:r>
-              <w:tab/>
-              <w:t>Pastoor Oomenstraat 12      Beekstraat 12</w:t>
-            </w:r>
-          </w:p>
-          <w:p>
-            <w:r>
-              <w:t>4891 PP Rijsbergen</w:t>
-            </w:r>
-            <w:r>
-              <w:tab/>
-              <w:t>5121 EN Rijen                         4814 BL Breda</w:t>
-            </w:r>
-          </w:p>
-          <w:p>
-            <w:r>
-              <w:t>06-14805556</w:t>
-            </w:r>
-            <w:r>
-              <w:tab/>
-            </w:r>
-            <w:r>
-              <w:tab/>
-              <w:t>06-51163800</w:t>
-            </w:r>
-            <w:r>
-              <w:tab/>
-              <w:t xml:space="preserve">                      06-12335833</w:t>
+              <w:t xml:space="preserve">      Marco Havermans             Jeroen Stamkot</w:t>
             </w:r>
           </w:p>
         </w:tc>
@@ -483,7 +628,10 @@
           </w:tcPr>
           <w:p>
             <w:r>
-              <w:t>RIO4-APO1A</w:t>
+              <w:t>RIO4-AP</w:t>
+            </w:r>
+            <w:r>
+              <w:t>O1A</w:t>
             </w:r>
           </w:p>
         </w:tc>
@@ -501,7 +649,7 @@
           </w:tcPr>
           <w:p>
             <w:r>
-              <w:t>Groepsnummer</w:t>
+              <w:t>Groepsnaam</w:t>
             </w:r>
           </w:p>
         </w:tc>
@@ -518,7 +666,7 @@
           </w:tcPr>
           <w:p>
             <w:r>
-              <w:t>5</w:t>
+              <w:t>De Appels</w:t>
             </w:r>
           </w:p>
         </w:tc>
@@ -589,14 +737,6 @@
           <w:p>
             <w:proofErr w:type="spellStart"/>
             <w:r>
-              <w:t>Fer</w:t>
-            </w:r>
-            <w:proofErr w:type="spellEnd"/>
-            <w:r>
-              <w:t xml:space="preserve"> van Krimpen &amp; </w:t>
-            </w:r>
-            <w:proofErr w:type="spellStart"/>
-            <w:r>
               <w:t>Sietse</w:t>
             </w:r>
             <w:proofErr w:type="spellEnd"/>
@@ -613,14 +753,3277 @@
       </w:tr>
     </w:tbl>
     <w:p/>
+    <w:p/>
+    <w:p/>
+    <w:p/>
+    <w:p/>
+    <w:p/>
+    <w:p/>
+    <w:p/>
+    <w:p/>
+    <w:p/>
+    <w:sdt>
+      <w:sdtPr>
+        <w:id w:val="1904483988"/>
+        <w:docPartObj>
+          <w:docPartGallery w:val="Table of Contents"/>
+          <w:docPartUnique/>
+        </w:docPartObj>
+      </w:sdtPr>
+      <w:sdtEndPr>
+        <w:rPr>
+          <w:rFonts w:asciiTheme="minorHAnsi" w:eastAsiaTheme="minorHAnsi" w:hAnsiTheme="minorHAnsi" w:cstheme="minorBidi"/>
+          <w:b/>
+          <w:bCs/>
+          <w:color w:val="auto"/>
+          <w:sz w:val="22"/>
+          <w:szCs w:val="22"/>
+          <w:lang w:eastAsia="en-US"/>
+        </w:rPr>
+      </w:sdtEndPr>
+      <w:sdtContent>
+        <w:p>
+          <w:pPr>
+            <w:pStyle w:val="Kopvaninhoudsopgave"/>
+          </w:pPr>
+          <w:r>
+            <w:t>Inhoud</w:t>
+          </w:r>
+        </w:p>
+        <w:p>
+          <w:pPr>
+            <w:pStyle w:val="Inhopg1"/>
+            <w:tabs>
+              <w:tab w:val="right" w:leader="dot" w:pos="9062"/>
+            </w:tabs>
+            <w:rPr>
+              <w:rFonts w:eastAsiaTheme="minorEastAsia"/>
+              <w:noProof/>
+              <w:lang w:eastAsia="nl-NL"/>
+            </w:rPr>
+          </w:pPr>
+          <w:r>
+            <w:fldChar w:fldCharType="begin"/>
+          </w:r>
+          <w:r>
+            <w:instrText xml:space="preserve"> TOC \o "1-3" \h \z \u </w:instrText>
+          </w:r>
+          <w:r>
+            <w:fldChar w:fldCharType="separate"/>
+          </w:r>
+          <w:hyperlink w:anchor="_Toc385249394" w:history="1">
+            <w:r>
+              <w:rPr>
+                <w:rStyle w:val="Hyperlink"/>
+                <w:noProof/>
+              </w:rPr>
+              <w:t>Doelstellingen</w:t>
+            </w:r>
+            <w:r>
+              <w:rPr>
+                <w:noProof/>
+                <w:webHidden/>
+              </w:rPr>
+              <w:tab/>
+            </w:r>
+            <w:r>
+              <w:rPr>
+                <w:noProof/>
+                <w:webHidden/>
+              </w:rPr>
+              <w:fldChar w:fldCharType="begin"/>
+            </w:r>
+            <w:r>
+              <w:rPr>
+                <w:noProof/>
+                <w:webHidden/>
+              </w:rPr>
+              <w:instrText xml:space="preserve"> PAGEREF _Toc385249394 \h </w:instrText>
+            </w:r>
+            <w:r>
+              <w:rPr>
+                <w:noProof/>
+                <w:webHidden/>
+              </w:rPr>
+            </w:r>
+            <w:r>
+              <w:rPr>
+                <w:noProof/>
+                <w:webHidden/>
+              </w:rPr>
+              <w:fldChar w:fldCharType="separate"/>
+            </w:r>
+            <w:r>
+              <w:rPr>
+                <w:noProof/>
+                <w:webHidden/>
+              </w:rPr>
+              <w:t>3</w:t>
+            </w:r>
+            <w:r>
+              <w:rPr>
+                <w:noProof/>
+                <w:webHidden/>
+              </w:rPr>
+              <w:fldChar w:fldCharType="end"/>
+            </w:r>
+          </w:hyperlink>
+        </w:p>
+        <w:p>
+          <w:pPr>
+            <w:pStyle w:val="Inhopg1"/>
+            <w:tabs>
+              <w:tab w:val="right" w:leader="dot" w:pos="9062"/>
+            </w:tabs>
+            <w:rPr>
+              <w:rFonts w:eastAsiaTheme="minorEastAsia"/>
+              <w:noProof/>
+              <w:lang w:eastAsia="nl-NL"/>
+            </w:rPr>
+          </w:pPr>
+          <w:hyperlink w:anchor="_Toc385249395" w:history="1">
+            <w:r>
+              <w:rPr>
+                <w:rStyle w:val="Hyperlink"/>
+                <w:noProof/>
+              </w:rPr>
+              <w:t>Planning</w:t>
+            </w:r>
+            <w:r>
+              <w:rPr>
+                <w:noProof/>
+                <w:webHidden/>
+              </w:rPr>
+              <w:tab/>
+            </w:r>
+            <w:r>
+              <w:rPr>
+                <w:noProof/>
+                <w:webHidden/>
+              </w:rPr>
+              <w:fldChar w:fldCharType="begin"/>
+            </w:r>
+            <w:r>
+              <w:rPr>
+                <w:noProof/>
+                <w:webHidden/>
+              </w:rPr>
+              <w:instrText xml:space="preserve"> PAGEREF _Toc385249395 \h </w:instrText>
+            </w:r>
+            <w:r>
+              <w:rPr>
+                <w:noProof/>
+                <w:webHidden/>
+              </w:rPr>
+            </w:r>
+            <w:r>
+              <w:rPr>
+                <w:noProof/>
+                <w:webHidden/>
+              </w:rPr>
+              <w:fldChar w:fldCharType="separate"/>
+            </w:r>
+            <w:r>
+              <w:rPr>
+                <w:noProof/>
+                <w:webHidden/>
+              </w:rPr>
+              <w:t>3</w:t>
+            </w:r>
+            <w:r>
+              <w:rPr>
+                <w:noProof/>
+                <w:webHidden/>
+              </w:rPr>
+              <w:fldChar w:fldCharType="end"/>
+            </w:r>
+          </w:hyperlink>
+        </w:p>
+        <w:p>
+          <w:pPr>
+            <w:pStyle w:val="Inhopg1"/>
+            <w:tabs>
+              <w:tab w:val="right" w:leader="dot" w:pos="9062"/>
+            </w:tabs>
+            <w:rPr>
+              <w:rFonts w:eastAsiaTheme="minorEastAsia"/>
+              <w:noProof/>
+              <w:lang w:eastAsia="nl-NL"/>
+            </w:rPr>
+          </w:pPr>
+          <w:hyperlink w:anchor="_Toc385249396" w:history="1">
+            <w:r>
+              <w:rPr>
+                <w:rStyle w:val="Hyperlink"/>
+                <w:noProof/>
+              </w:rPr>
+              <w:t>Projectgrenzen / Randvoorwaarden</w:t>
+            </w:r>
+            <w:r>
+              <w:rPr>
+                <w:noProof/>
+                <w:webHidden/>
+              </w:rPr>
+              <w:tab/>
+            </w:r>
+            <w:r>
+              <w:rPr>
+                <w:noProof/>
+                <w:webHidden/>
+              </w:rPr>
+              <w:fldChar w:fldCharType="begin"/>
+            </w:r>
+            <w:r>
+              <w:rPr>
+                <w:noProof/>
+                <w:webHidden/>
+              </w:rPr>
+              <w:instrText xml:space="preserve"> PAGEREF _Toc385249396 \h </w:instrText>
+            </w:r>
+            <w:r>
+              <w:rPr>
+                <w:noProof/>
+                <w:webHidden/>
+              </w:rPr>
+            </w:r>
+            <w:r>
+              <w:rPr>
+                <w:noProof/>
+                <w:webHidden/>
+              </w:rPr>
+              <w:fldChar w:fldCharType="separate"/>
+            </w:r>
+            <w:r>
+              <w:rPr>
+                <w:noProof/>
+                <w:webHidden/>
+              </w:rPr>
+              <w:t>4</w:t>
+            </w:r>
+            <w:r>
+              <w:rPr>
+                <w:noProof/>
+                <w:webHidden/>
+              </w:rPr>
+              <w:fldChar w:fldCharType="end"/>
+            </w:r>
+          </w:hyperlink>
+        </w:p>
+        <w:p>
+          <w:pPr>
+            <w:pStyle w:val="Inhopg1"/>
+            <w:tabs>
+              <w:tab w:val="right" w:leader="dot" w:pos="9062"/>
+            </w:tabs>
+            <w:rPr>
+              <w:rFonts w:eastAsiaTheme="minorEastAsia"/>
+              <w:noProof/>
+              <w:lang w:eastAsia="nl-NL"/>
+            </w:rPr>
+          </w:pPr>
+          <w:hyperlink w:anchor="_Toc385249397" w:history="1">
+            <w:r>
+              <w:rPr>
+                <w:rStyle w:val="Hyperlink"/>
+                <w:noProof/>
+              </w:rPr>
+              <w:t>Producten</w:t>
+            </w:r>
+            <w:r>
+              <w:rPr>
+                <w:noProof/>
+                <w:webHidden/>
+              </w:rPr>
+              <w:tab/>
+            </w:r>
+            <w:r>
+              <w:rPr>
+                <w:noProof/>
+                <w:webHidden/>
+              </w:rPr>
+              <w:fldChar w:fldCharType="begin"/>
+            </w:r>
+            <w:r>
+              <w:rPr>
+                <w:noProof/>
+                <w:webHidden/>
+              </w:rPr>
+              <w:instrText xml:space="preserve"> PAGEREF _Toc385249397 \h </w:instrText>
+            </w:r>
+            <w:r>
+              <w:rPr>
+                <w:noProof/>
+                <w:webHidden/>
+              </w:rPr>
+            </w:r>
+            <w:r>
+              <w:rPr>
+                <w:noProof/>
+                <w:webHidden/>
+              </w:rPr>
+              <w:fldChar w:fldCharType="separate"/>
+            </w:r>
+            <w:r>
+              <w:rPr>
+                <w:noProof/>
+                <w:webHidden/>
+              </w:rPr>
+              <w:t>4</w:t>
+            </w:r>
+            <w:r>
+              <w:rPr>
+                <w:noProof/>
+                <w:webHidden/>
+              </w:rPr>
+              <w:fldChar w:fldCharType="end"/>
+            </w:r>
+          </w:hyperlink>
+        </w:p>
+        <w:p>
+          <w:pPr>
+            <w:pStyle w:val="Inhopg1"/>
+            <w:tabs>
+              <w:tab w:val="right" w:leader="dot" w:pos="9062"/>
+            </w:tabs>
+            <w:rPr>
+              <w:rFonts w:eastAsiaTheme="minorEastAsia"/>
+              <w:noProof/>
+              <w:lang w:eastAsia="nl-NL"/>
+            </w:rPr>
+          </w:pPr>
+          <w:hyperlink w:anchor="_Toc385249398" w:history="1">
+            <w:r>
+              <w:rPr>
+                <w:rStyle w:val="Hyperlink"/>
+                <w:noProof/>
+              </w:rPr>
+              <w:t>Kwaliteit</w:t>
+            </w:r>
+            <w:r>
+              <w:rPr>
+                <w:noProof/>
+                <w:webHidden/>
+              </w:rPr>
+              <w:tab/>
+            </w:r>
+            <w:r>
+              <w:rPr>
+                <w:noProof/>
+                <w:webHidden/>
+              </w:rPr>
+              <w:fldChar w:fldCharType="begin"/>
+            </w:r>
+            <w:r>
+              <w:rPr>
+                <w:noProof/>
+                <w:webHidden/>
+              </w:rPr>
+              <w:instrText xml:space="preserve"> PAGEREF _Toc385249398 \h </w:instrText>
+            </w:r>
+            <w:r>
+              <w:rPr>
+                <w:noProof/>
+                <w:webHidden/>
+              </w:rPr>
+            </w:r>
+            <w:r>
+              <w:rPr>
+                <w:noProof/>
+                <w:webHidden/>
+              </w:rPr>
+              <w:fldChar w:fldCharType="separate"/>
+            </w:r>
+            <w:r>
+              <w:rPr>
+                <w:noProof/>
+                <w:webHidden/>
+              </w:rPr>
+              <w:t>4</w:t>
+            </w:r>
+            <w:r>
+              <w:rPr>
+                <w:noProof/>
+                <w:webHidden/>
+              </w:rPr>
+              <w:fldChar w:fldCharType="end"/>
+            </w:r>
+          </w:hyperlink>
+        </w:p>
+        <w:p>
+          <w:pPr>
+            <w:pStyle w:val="Inhopg1"/>
+            <w:tabs>
+              <w:tab w:val="right" w:leader="dot" w:pos="9062"/>
+            </w:tabs>
+            <w:rPr>
+              <w:rFonts w:eastAsiaTheme="minorEastAsia"/>
+              <w:noProof/>
+              <w:lang w:eastAsia="nl-NL"/>
+            </w:rPr>
+          </w:pPr>
+          <w:hyperlink w:anchor="_Toc385249399" w:history="1">
+            <w:r>
+              <w:rPr>
+                <w:rStyle w:val="Hyperlink"/>
+                <w:noProof/>
+              </w:rPr>
+              <w:t>Risico’s</w:t>
+            </w:r>
+            <w:r>
+              <w:rPr>
+                <w:noProof/>
+                <w:webHidden/>
+              </w:rPr>
+              <w:tab/>
+            </w:r>
+            <w:r>
+              <w:rPr>
+                <w:noProof/>
+                <w:webHidden/>
+              </w:rPr>
+              <w:fldChar w:fldCharType="begin"/>
+            </w:r>
+            <w:r>
+              <w:rPr>
+                <w:noProof/>
+                <w:webHidden/>
+              </w:rPr>
+              <w:instrText xml:space="preserve"> PAGEREF _Toc385249399 \h </w:instrText>
+            </w:r>
+            <w:r>
+              <w:rPr>
+                <w:noProof/>
+                <w:webHidden/>
+              </w:rPr>
+            </w:r>
+            <w:r>
+              <w:rPr>
+                <w:noProof/>
+                <w:webHidden/>
+              </w:rPr>
+              <w:fldChar w:fldCharType="separate"/>
+            </w:r>
+            <w:r>
+              <w:rPr>
+                <w:noProof/>
+                <w:webHidden/>
+              </w:rPr>
+              <w:t>5</w:t>
+            </w:r>
+            <w:r>
+              <w:rPr>
+                <w:noProof/>
+                <w:webHidden/>
+              </w:rPr>
+              <w:fldChar w:fldCharType="end"/>
+            </w:r>
+          </w:hyperlink>
+        </w:p>
+        <w:p>
+          <w:pPr>
+            <w:pStyle w:val="Inhopg1"/>
+            <w:tabs>
+              <w:tab w:val="right" w:leader="dot" w:pos="9062"/>
+            </w:tabs>
+            <w:rPr>
+              <w:rFonts w:eastAsiaTheme="minorEastAsia"/>
+              <w:noProof/>
+              <w:lang w:eastAsia="nl-NL"/>
+            </w:rPr>
+          </w:pPr>
+          <w:hyperlink w:anchor="_Toc385249400" w:history="1">
+            <w:r>
+              <w:rPr>
+                <w:rStyle w:val="Hyperlink"/>
+                <w:noProof/>
+              </w:rPr>
+              <w:t>Logboek gedurende project</w:t>
+            </w:r>
+            <w:r>
+              <w:rPr>
+                <w:noProof/>
+                <w:webHidden/>
+              </w:rPr>
+              <w:tab/>
+            </w:r>
+            <w:r>
+              <w:rPr>
+                <w:noProof/>
+                <w:webHidden/>
+              </w:rPr>
+              <w:fldChar w:fldCharType="begin"/>
+            </w:r>
+            <w:r>
+              <w:rPr>
+                <w:noProof/>
+                <w:webHidden/>
+              </w:rPr>
+              <w:instrText xml:space="preserve"> PAGEREF _Toc385249400 \h </w:instrText>
+            </w:r>
+            <w:r>
+              <w:rPr>
+                <w:noProof/>
+                <w:webHidden/>
+              </w:rPr>
+            </w:r>
+            <w:r>
+              <w:rPr>
+                <w:noProof/>
+                <w:webHidden/>
+              </w:rPr>
+              <w:fldChar w:fldCharType="separate"/>
+            </w:r>
+            <w:r>
+              <w:rPr>
+                <w:noProof/>
+                <w:webHidden/>
+              </w:rPr>
+              <w:t>5</w:t>
+            </w:r>
+            <w:r>
+              <w:rPr>
+                <w:noProof/>
+                <w:webHidden/>
+              </w:rPr>
+              <w:fldChar w:fldCharType="end"/>
+            </w:r>
+          </w:hyperlink>
+        </w:p>
+        <w:p>
+          <w:pPr>
+            <w:pStyle w:val="Inhopg1"/>
+            <w:tabs>
+              <w:tab w:val="right" w:leader="dot" w:pos="9062"/>
+            </w:tabs>
+            <w:rPr>
+              <w:rFonts w:eastAsiaTheme="minorEastAsia"/>
+              <w:noProof/>
+              <w:lang w:eastAsia="nl-NL"/>
+            </w:rPr>
+          </w:pPr>
+          <w:hyperlink w:anchor="_Toc385249401" w:history="1">
+            <w:r>
+              <w:rPr>
+                <w:rStyle w:val="Hyperlink"/>
+                <w:noProof/>
+              </w:rPr>
+              <w:t>Bereikbaarheidslijst</w:t>
+            </w:r>
+            <w:r>
+              <w:rPr>
+                <w:noProof/>
+                <w:webHidden/>
+              </w:rPr>
+              <w:tab/>
+            </w:r>
+            <w:r>
+              <w:rPr>
+                <w:noProof/>
+                <w:webHidden/>
+              </w:rPr>
+              <w:fldChar w:fldCharType="begin"/>
+            </w:r>
+            <w:r>
+              <w:rPr>
+                <w:noProof/>
+                <w:webHidden/>
+              </w:rPr>
+              <w:instrText xml:space="preserve"> PAGEREF _Toc385249401 \h </w:instrText>
+            </w:r>
+            <w:r>
+              <w:rPr>
+                <w:noProof/>
+                <w:webHidden/>
+              </w:rPr>
+            </w:r>
+            <w:r>
+              <w:rPr>
+                <w:noProof/>
+                <w:webHidden/>
+              </w:rPr>
+              <w:fldChar w:fldCharType="separate"/>
+            </w:r>
+            <w:r>
+              <w:rPr>
+                <w:noProof/>
+                <w:webHidden/>
+              </w:rPr>
+              <w:t>6</w:t>
+            </w:r>
+            <w:r>
+              <w:rPr>
+                <w:noProof/>
+                <w:webHidden/>
+              </w:rPr>
+              <w:fldChar w:fldCharType="end"/>
+            </w:r>
+          </w:hyperlink>
+        </w:p>
+        <w:p>
+          <w:r>
+            <w:rPr>
+              <w:b/>
+              <w:bCs/>
+            </w:rPr>
+            <w:fldChar w:fldCharType="end"/>
+          </w:r>
+        </w:p>
+      </w:sdtContent>
+    </w:sdt>
+    <w:p/>
+    <w:p/>
+    <w:p/>
+    <w:p/>
+    <w:p/>
+    <w:p/>
+    <w:p/>
+    <w:p/>
+    <w:p/>
+    <w:p/>
+    <w:p/>
+    <w:p/>
+    <w:p/>
+    <w:p/>
+    <w:p/>
+    <w:p/>
+    <w:p/>
+    <w:p/>
+    <w:p/>
+    <w:p/>
+    <w:p/>
+    <w:p/>
+    <w:p/>
+    <w:p>
+      <w:pPr>
+        <w:pStyle w:val="Kop1"/>
+      </w:pPr>
+      <w:bookmarkStart w:id="0" w:name="_Toc385249394"/>
+      <w:r>
+        <w:t>Doelstellingen</w:t>
+      </w:r>
+      <w:bookmarkEnd w:id="0"/>
+    </w:p>
+    <w:p/>
+    <w:p>
+      <w:r>
+        <w:t>We voeren het project uit omdat er aan het einde van het jaar een voetbal toernooi word georganiseerd. Daarvoor zijn een aantal programma’s nodig. Wij hebben de opdracht gekregen om een “Toto” te maken. Mijlpalen kunnen zijn:</w:t>
+      </w:r>
+    </w:p>
+    <w:p>
+      <w:pPr>
+        <w:pStyle w:val="Lijstalinea"/>
+        <w:numPr>
+          <w:ilvl w:val="0"/>
+          <w:numId w:val="2"/>
+        </w:numPr>
+      </w:pPr>
+      <w:proofErr w:type="spellStart"/>
+      <w:r>
+        <w:t>GitHub</w:t>
+      </w:r>
+      <w:proofErr w:type="spellEnd"/>
+      <w:r>
+        <w:t xml:space="preserve"> werkt</w:t>
+      </w:r>
+    </w:p>
+    <w:p>
+      <w:pPr>
+        <w:pStyle w:val="Lijstalinea"/>
+        <w:numPr>
+          <w:ilvl w:val="0"/>
+          <w:numId w:val="2"/>
+        </w:numPr>
+      </w:pPr>
+      <w:r>
+        <w:t>Documentatie af</w:t>
+      </w:r>
+    </w:p>
+    <w:p>
+      <w:pPr>
+        <w:pStyle w:val="Lijstalinea"/>
+        <w:numPr>
+          <w:ilvl w:val="0"/>
+          <w:numId w:val="2"/>
+        </w:numPr>
+      </w:pPr>
+      <w:r>
+        <w:t>Form Designs klaar</w:t>
+      </w:r>
+    </w:p>
+    <w:p>
+      <w:pPr>
+        <w:pStyle w:val="Lijstalinea"/>
+        <w:numPr>
+          <w:ilvl w:val="0"/>
+          <w:numId w:val="2"/>
+        </w:numPr>
+      </w:pPr>
+      <w:r>
+        <w:t>Database aangemaakt</w:t>
+      </w:r>
+    </w:p>
+    <w:p>
+      <w:pPr>
+        <w:pStyle w:val="Lijstalinea"/>
+        <w:numPr>
+          <w:ilvl w:val="0"/>
+          <w:numId w:val="2"/>
+        </w:numPr>
+      </w:pPr>
+      <w:r>
+        <w:t>Code en database kunnen met elkaar communiceren</w:t>
+      </w:r>
+    </w:p>
+    <w:p>
+      <w:pPr>
+        <w:pStyle w:val="Lijstalinea"/>
+        <w:numPr>
+          <w:ilvl w:val="0"/>
+          <w:numId w:val="2"/>
+        </w:numPr>
+      </w:pPr>
+      <w:r>
+        <w:t>Totaal werkend programma</w:t>
+      </w:r>
+    </w:p>
+    <w:p>
+      <w:pPr>
+        <w:pStyle w:val="Lijstalinea"/>
+      </w:pPr>
+    </w:p>
+    <w:p>
+      <w:pPr>
+        <w:pStyle w:val="Kop1"/>
+      </w:pPr>
+      <w:bookmarkStart w:id="1" w:name="_Toc385249395"/>
+      <w:r>
+        <w:t>Planning</w:t>
+      </w:r>
+      <w:bookmarkEnd w:id="1"/>
+    </w:p>
+    <w:p/>
+    <w:p>
+      <w:r>
+        <w:t>Rolverdeling</w:t>
+      </w:r>
+      <w:r>
+        <w:tab/>
+      </w:r>
+      <w:r>
+        <w:tab/>
+      </w:r>
+      <w:r>
+        <w:tab/>
+      </w:r>
+      <w:r>
+        <w:tab/>
+      </w:r>
+      <w:r>
+        <w:tab/>
+      </w:r>
+      <w:r>
+        <w:tab/>
+      </w:r>
+      <w:r>
+        <w:tab/>
+        <w:t>Marco / Teun / Damian / Jeroen</w:t>
+      </w:r>
+    </w:p>
+    <w:p>
+      <w:r>
+        <w:t>Iedereen aansturen</w:t>
+      </w:r>
+      <w:r>
+        <w:tab/>
+      </w:r>
+      <w:r>
+        <w:tab/>
+      </w:r>
+      <w:r>
+        <w:tab/>
+      </w:r>
+      <w:r>
+        <w:tab/>
+      </w:r>
+      <w:r>
+        <w:tab/>
+      </w:r>
+      <w:r>
+        <w:tab/>
+        <w:t>Damian</w:t>
+      </w:r>
+    </w:p>
+    <w:p>
+      <w:proofErr w:type="spellStart"/>
+      <w:r>
+        <w:t>GitHub</w:t>
+      </w:r>
+      <w:proofErr w:type="spellEnd"/>
+      <w:r>
+        <w:t xml:space="preserve"> aanmaken</w:t>
+      </w:r>
+      <w:r>
+        <w:tab/>
+      </w:r>
+      <w:r>
+        <w:tab/>
+      </w:r>
+      <w:r>
+        <w:tab/>
+      </w:r>
+      <w:r>
+        <w:tab/>
+      </w:r>
+      <w:r>
+        <w:tab/>
+      </w:r>
+      <w:r>
+        <w:tab/>
+        <w:t>Teun</w:t>
+      </w:r>
+    </w:p>
+    <w:p>
+      <w:r>
+        <w:t>Bereikbaarheidslijst</w:t>
+      </w:r>
+      <w:r>
+        <w:tab/>
+      </w:r>
+      <w:r>
+        <w:tab/>
+      </w:r>
+      <w:r>
+        <w:tab/>
+      </w:r>
+      <w:r>
+        <w:tab/>
+      </w:r>
+      <w:r>
+        <w:tab/>
+      </w:r>
+      <w:r>
+        <w:tab/>
+        <w:t>Teun / Jeroen</w:t>
+      </w:r>
+    </w:p>
+    <w:p>
+      <w:r>
+        <w:t>Plan van aanpak</w:t>
+      </w:r>
+      <w:r>
+        <w:tab/>
+      </w:r>
+      <w:r>
+        <w:tab/>
+      </w:r>
+      <w:r>
+        <w:tab/>
+      </w:r>
+      <w:r>
+        <w:tab/>
+      </w:r>
+      <w:r>
+        <w:tab/>
+      </w:r>
+      <w:r>
+        <w:tab/>
+        <w:t>Damian / Jeroen</w:t>
+      </w:r>
+    </w:p>
+    <w:p>
+      <w:r>
+        <w:t>Conventierapport</w:t>
+      </w:r>
+      <w:r>
+        <w:tab/>
+      </w:r>
+      <w:r>
+        <w:tab/>
+      </w:r>
+      <w:r>
+        <w:tab/>
+      </w:r>
+      <w:r>
+        <w:tab/>
+      </w:r>
+      <w:r>
+        <w:tab/>
+      </w:r>
+      <w:r>
+        <w:tab/>
+        <w:t>Marco / Teun / Damian / Jeroen</w:t>
+      </w:r>
+    </w:p>
+    <w:p>
+      <w:r>
+        <w:t>Form Designs</w:t>
+      </w:r>
+      <w:r>
+        <w:tab/>
+      </w:r>
+      <w:r>
+        <w:tab/>
+      </w:r>
+      <w:r>
+        <w:tab/>
+      </w:r>
+      <w:r>
+        <w:tab/>
+      </w:r>
+      <w:r>
+        <w:tab/>
+      </w:r>
+      <w:r>
+        <w:tab/>
+      </w:r>
+      <w:r>
+        <w:tab/>
+        <w:t>Teun / Damian / Jeroen</w:t>
+      </w:r>
+    </w:p>
+    <w:p>
+      <w:r>
+        <w:t>Database  aanmaken</w:t>
+      </w:r>
+      <w:r>
+        <w:tab/>
+      </w:r>
+      <w:r>
+        <w:tab/>
+      </w:r>
+      <w:r>
+        <w:tab/>
+      </w:r>
+      <w:r>
+        <w:tab/>
+      </w:r>
+      <w:r>
+        <w:tab/>
+      </w:r>
+      <w:r>
+        <w:tab/>
+        <w:t>Jeroen</w:t>
+      </w:r>
+    </w:p>
+    <w:p>
+      <w:r>
+        <w:t>Programmeren</w:t>
+      </w:r>
+      <w:r>
+        <w:tab/>
+      </w:r>
+      <w:r>
+        <w:tab/>
+      </w:r>
+      <w:r>
+        <w:tab/>
+      </w:r>
+      <w:r>
+        <w:tab/>
+      </w:r>
+      <w:r>
+        <w:tab/>
+      </w:r>
+      <w:r>
+        <w:tab/>
+      </w:r>
+      <w:r>
+        <w:tab/>
+        <w:t>Marco / Teun / Damian / Jeroen</w:t>
+      </w:r>
+    </w:p>
+    <w:p>
+      <w:r>
+        <w:t>Ondersteunen in code</w:t>
+      </w:r>
+      <w:r>
+        <w:tab/>
+      </w:r>
+      <w:r>
+        <w:tab/>
+      </w:r>
+      <w:r>
+        <w:tab/>
+      </w:r>
+      <w:r>
+        <w:tab/>
+      </w:r>
+      <w:r>
+        <w:tab/>
+      </w:r>
+      <w:r>
+        <w:tab/>
+        <w:t>Marco</w:t>
+      </w:r>
+    </w:p>
+    <w:p>
+      <w:r>
+        <w:tab/>
+      </w:r>
+    </w:p>
+    <w:p/>
+    <w:p/>
+    <w:p/>
+    <w:p/>
+    <w:p/>
+    <w:p/>
+    <w:p/>
+    <w:p>
+      <w:r>
+        <w:lastRenderedPageBreak/>
+        <w:tab/>
+      </w:r>
+      <w:r>
+        <w:tab/>
+      </w:r>
+      <w:r>
+        <w:tab/>
+      </w:r>
+    </w:p>
+    <w:p>
+      <w:pPr>
+        <w:pStyle w:val="Kop1"/>
+      </w:pPr>
+      <w:bookmarkStart w:id="2" w:name="_Toc385249396"/>
+      <w:r>
+        <w:t>Projectgrenzen / Randvoorwaarden</w:t>
+      </w:r>
+      <w:bookmarkEnd w:id="2"/>
+    </w:p>
+    <w:p/>
+    <w:p>
+      <w:pPr>
+        <w:pStyle w:val="Lijstalinea"/>
+        <w:numPr>
+          <w:ilvl w:val="0"/>
+          <w:numId w:val="3"/>
+        </w:numPr>
+      </w:pPr>
+      <w:r>
+        <w:t>2 poules</w:t>
+      </w:r>
+    </w:p>
+    <w:p>
+      <w:pPr>
+        <w:pStyle w:val="Lijstalinea"/>
+        <w:numPr>
+          <w:ilvl w:val="0"/>
+          <w:numId w:val="3"/>
+        </w:numPr>
+      </w:pPr>
+      <w:r>
+        <w:t>11 teams</w:t>
+      </w:r>
+      <w:bookmarkStart w:id="3" w:name="_GoBack"/>
+      <w:bookmarkEnd w:id="3"/>
+    </w:p>
+    <w:p>
+      <w:pPr>
+        <w:pStyle w:val="Lijstalinea"/>
+        <w:numPr>
+          <w:ilvl w:val="0"/>
+          <w:numId w:val="3"/>
+        </w:numPr>
+      </w:pPr>
+      <w:r>
+        <w:t>Goksysteem</w:t>
+      </w:r>
+    </w:p>
+    <w:p>
+      <w:pPr>
+        <w:pStyle w:val="Lijstalinea"/>
+        <w:numPr>
+          <w:ilvl w:val="0"/>
+          <w:numId w:val="3"/>
+        </w:numPr>
+      </w:pPr>
+      <w:r>
+        <w:rPr>
+          <w:b/>
+        </w:rPr>
+        <w:t>Géé</w:t>
+      </w:r>
+      <w:r>
+        <w:rPr>
+          <w:b/>
+        </w:rPr>
+        <w:t>n</w:t>
+      </w:r>
+      <w:r>
+        <w:t xml:space="preserve"> geld</w:t>
+      </w:r>
+    </w:p>
+    <w:p>
+      <w:pPr>
+        <w:pStyle w:val="Lijstalinea"/>
+        <w:numPr>
+          <w:ilvl w:val="0"/>
+          <w:numId w:val="3"/>
+        </w:numPr>
+      </w:pPr>
+      <w:r>
+        <w:t>Poules worden geüpdatet</w:t>
+      </w:r>
+    </w:p>
+    <w:p>
+      <w:pPr>
+        <w:pStyle w:val="Lijstalinea"/>
+        <w:numPr>
+          <w:ilvl w:val="0"/>
+          <w:numId w:val="3"/>
+        </w:numPr>
+      </w:pPr>
+      <w:r>
+        <w:t>Knock-out fase</w:t>
+      </w:r>
+    </w:p>
+    <w:p>
+      <w:pPr>
+        <w:pStyle w:val="Lijstalinea"/>
+        <w:numPr>
+          <w:ilvl w:val="0"/>
+          <w:numId w:val="3"/>
+        </w:numPr>
+      </w:pPr>
+      <w:r>
+        <w:t>Alles moet ingevuld worden voor aanvang van de wedstrijd</w:t>
+      </w:r>
+    </w:p>
+    <w:p>
+      <w:pPr>
+        <w:pStyle w:val="Lijstalinea"/>
+        <w:numPr>
+          <w:ilvl w:val="0"/>
+          <w:numId w:val="3"/>
+        </w:numPr>
+      </w:pPr>
+      <w:r>
+        <w:t>Ieder zijn eigen “account”</w:t>
+      </w:r>
+    </w:p>
+    <w:p>
+      <w:pPr>
+        <w:pStyle w:val="Lijstalinea"/>
+        <w:numPr>
+          <w:ilvl w:val="0"/>
+          <w:numId w:val="3"/>
+        </w:numPr>
+      </w:pPr>
+      <w:r>
+        <w:t>Inlognamen kunnen niet hetzelfde zijn</w:t>
+      </w:r>
+    </w:p>
+    <w:p>
+      <w:pPr>
+        <w:ind w:left="360"/>
+      </w:pPr>
+      <w:r>
+        <w:t>De eis aan het product is dat je uiteindelijk een voetbal toto kan invullen. Je krijgt het speelschema te zien. Daar is een vakje te zien waar je de code van invullen.</w:t>
+      </w:r>
+      <w:r>
+        <w:t xml:space="preserve"> </w:t>
+      </w:r>
+    </w:p>
+    <w:p>
+      <w:pPr>
+        <w:ind w:left="360"/>
+      </w:pPr>
+      <w:r>
+        <w:t>Begindatum: 1 April</w:t>
+      </w:r>
+    </w:p>
+    <w:p>
+      <w:pPr>
+        <w:ind w:left="360"/>
+      </w:pPr>
+      <w:r>
+        <w:rPr>
+          <w:highlight w:val="red"/>
+        </w:rPr>
+        <w:t>Einddatum:</w:t>
+      </w:r>
+      <w:r>
+        <w:t xml:space="preserve"> </w:t>
+      </w:r>
+    </w:p>
+    <w:p>
+      <w:pPr>
+        <w:pStyle w:val="Kop1"/>
+      </w:pPr>
+      <w:bookmarkStart w:id="4" w:name="_Toc385249397"/>
+      <w:r>
+        <w:t>Producten</w:t>
+      </w:r>
+      <w:bookmarkEnd w:id="4"/>
+    </w:p>
+    <w:p/>
+    <w:p>
+      <w:pPr>
+        <w:pStyle w:val="Lijstalinea"/>
+        <w:numPr>
+          <w:ilvl w:val="0"/>
+          <w:numId w:val="4"/>
+        </w:numPr>
+      </w:pPr>
+      <w:r>
+        <w:t>Plan van aanpak</w:t>
+      </w:r>
+    </w:p>
+    <w:p>
+      <w:pPr>
+        <w:pStyle w:val="Lijstalinea"/>
+        <w:numPr>
+          <w:ilvl w:val="0"/>
+          <w:numId w:val="4"/>
+        </w:numPr>
+      </w:pPr>
+      <w:r>
+        <w:t>Form Designs</w:t>
+      </w:r>
+    </w:p>
+    <w:p>
+      <w:pPr>
+        <w:pStyle w:val="Lijstalinea"/>
+        <w:numPr>
+          <w:ilvl w:val="0"/>
+          <w:numId w:val="4"/>
+        </w:numPr>
+      </w:pPr>
+      <w:r>
+        <w:t xml:space="preserve">Ondertekend en geüpdatet conventie-rapport </w:t>
+      </w:r>
+    </w:p>
+    <w:p>
+      <w:pPr>
+        <w:pStyle w:val="Lijstalinea"/>
+        <w:numPr>
+          <w:ilvl w:val="0"/>
+          <w:numId w:val="4"/>
+        </w:numPr>
+      </w:pPr>
+      <w:r>
+        <w:t>Bereikbaarheidslijst (in plan van aanpak)</w:t>
+      </w:r>
+    </w:p>
+    <w:p>
+      <w:pPr>
+        <w:pStyle w:val="Lijstalinea"/>
+        <w:numPr>
+          <w:ilvl w:val="0"/>
+          <w:numId w:val="4"/>
+        </w:numPr>
+      </w:pPr>
+      <w:r>
+        <w:t>C# programma van de “toto”</w:t>
+      </w:r>
+    </w:p>
+    <w:p>
+      <w:pPr>
+        <w:pStyle w:val="Lijstalinea"/>
+        <w:numPr>
+          <w:ilvl w:val="0"/>
+          <w:numId w:val="4"/>
+        </w:numPr>
+      </w:pPr>
+      <w:r>
+        <w:t>Logboek</w:t>
+      </w:r>
+    </w:p>
+    <w:p/>
+    <w:p>
+      <w:pPr>
+        <w:pStyle w:val="Kop1"/>
+      </w:pPr>
+      <w:bookmarkStart w:id="5" w:name="_Toc385249398"/>
+      <w:r>
+        <w:t>Kwaliteit</w:t>
+      </w:r>
+      <w:bookmarkEnd w:id="5"/>
+    </w:p>
+    <w:p/>
+    <w:p>
+      <w:r>
+        <w:t xml:space="preserve">Bij alle mijlpalen controleren we of de kwaliteit goed genoeg is voor een dergelijk product. Aan het eind van elke les 5 minuten van te voren bekijken we of alles wat in de les gedaan had moeten zijn ook daadwerkelijk is gebeurd zodat de kwaliteit goed blijft. Ook wanneer een product af is word de kwaliteit bekeken. De kwaliteit moet zo zijn hoe het in de “reader” staat beschreven.  Wanneer er een product klaar is wordt de opdrachtgever erbij gehaald om het na te kijken. </w:t>
+      </w:r>
+    </w:p>
+    <w:p/>
+    <w:p/>
+    <w:p/>
+    <w:p/>
+    <w:p/>
+    <w:p>
+      <w:pPr>
+        <w:pStyle w:val="Kop1"/>
+      </w:pPr>
+      <w:bookmarkStart w:id="6" w:name="_Toc385249399"/>
+      <w:r>
+        <w:lastRenderedPageBreak/>
+        <w:t>Risico’s</w:t>
+      </w:r>
+      <w:bookmarkEnd w:id="6"/>
+    </w:p>
+    <w:p/>
+    <w:p>
+      <w:r>
+        <w:t xml:space="preserve">Interne risico’s: </w:t>
+      </w:r>
+      <w:r>
+        <w:t xml:space="preserve"> Niet genoeg tijd</w:t>
+      </w:r>
+    </w:p>
+    <w:p>
+      <w:r>
+        <w:tab/>
+      </w:r>
+      <w:r>
+        <w:tab/>
+        <w:t xml:space="preserve"> Niet genoeg kennis</w:t>
+      </w:r>
+    </w:p>
+    <w:p>
+      <w:r>
+        <w:tab/>
+      </w:r>
+      <w:r>
+        <w:tab/>
+        <w:t xml:space="preserve"> </w:t>
+      </w:r>
+      <w:proofErr w:type="spellStart"/>
+      <w:r>
+        <w:t>GitHub</w:t>
+      </w:r>
+      <w:proofErr w:type="spellEnd"/>
+      <w:r>
+        <w:t xml:space="preserve"> “crash”</w:t>
+      </w:r>
+    </w:p>
+    <w:p>
+      <w:r>
+        <w:t>Externe risico’s: Geen medewerking van projectleden</w:t>
+      </w:r>
+    </w:p>
+    <w:p>
+      <w:r>
+        <w:tab/>
+      </w:r>
+      <w:r>
+        <w:tab/>
+        <w:t xml:space="preserve"> Onduidelijke projectgrenzen</w:t>
+      </w:r>
+    </w:p>
+    <w:p/>
+    <w:p>
+      <w:pPr>
+        <w:pStyle w:val="Kop1"/>
+      </w:pPr>
+      <w:bookmarkStart w:id="7" w:name="_Toc385249400"/>
+      <w:r>
+        <w:t>Logboek gedurende project</w:t>
+      </w:r>
+      <w:bookmarkEnd w:id="7"/>
+    </w:p>
+    <w:p>
+      <w:r>
+        <w:t xml:space="preserve"> </w:t>
+      </w:r>
+    </w:p>
+    <w:tbl>
+      <w:tblPr>
+        <w:tblStyle w:val="Tabelraster"/>
+        <w:tblW w:w="0" w:type="auto"/>
+        <w:tblLook w:val="04A0" w:firstRow="1" w:lastRow="0" w:firstColumn="1" w:lastColumn="0" w:noHBand="0" w:noVBand="1"/>
+      </w:tblPr>
+      <w:tblGrid>
+        <w:gridCol w:w="1838"/>
+        <w:gridCol w:w="7224"/>
+      </w:tblGrid>
+      <w:tr>
+        <w:tc>
+          <w:tcPr>
+            <w:tcW w:w="1838" w:type="dxa"/>
+          </w:tcPr>
+          <w:p>
+            <w:pPr>
+              <w:rPr>
+                <w:b/>
+              </w:rPr>
+            </w:pPr>
+            <w:r>
+              <w:rPr>
+                <w:b/>
+              </w:rPr>
+              <w:t>Dinsdag 1</w:t>
+            </w:r>
+            <w:r>
+              <w:rPr>
+                <w:b/>
+              </w:rPr>
+              <w:t xml:space="preserve"> April</w:t>
+            </w:r>
+          </w:p>
+        </w:tc>
+        <w:tc>
+          <w:tcPr>
+            <w:tcW w:w="7224" w:type="dxa"/>
+          </w:tcPr>
+          <w:p>
+            <w:pPr>
+              <w:pStyle w:val="Lijstalinea"/>
+              <w:numPr>
+                <w:ilvl w:val="0"/>
+                <w:numId w:val="7"/>
+              </w:numPr>
+            </w:pPr>
+            <w:r>
+              <w:t>Groepen gemaakt</w:t>
+            </w:r>
+          </w:p>
+          <w:p>
+            <w:pPr>
+              <w:pStyle w:val="Lijstalinea"/>
+              <w:numPr>
+                <w:ilvl w:val="0"/>
+                <w:numId w:val="7"/>
+              </w:numPr>
+            </w:pPr>
+            <w:r>
+              <w:t>Rolverdeling</w:t>
+            </w:r>
+          </w:p>
+          <w:p>
+            <w:pPr>
+              <w:pStyle w:val="Lijstalinea"/>
+              <w:numPr>
+                <w:ilvl w:val="0"/>
+                <w:numId w:val="7"/>
+              </w:numPr>
+            </w:pPr>
+            <w:r>
+              <w:t>Begonnen aan designs</w:t>
+            </w:r>
+          </w:p>
+        </w:tc>
+      </w:tr>
+      <w:tr>
+        <w:tc>
+          <w:tcPr>
+            <w:tcW w:w="1838" w:type="dxa"/>
+          </w:tcPr>
+          <w:p>
+            <w:pPr>
+              <w:rPr>
+                <w:b/>
+              </w:rPr>
+            </w:pPr>
+            <w:r>
+              <w:rPr>
+                <w:b/>
+              </w:rPr>
+              <w:t>Dinsdag 8 April</w:t>
+            </w:r>
+          </w:p>
+        </w:tc>
+        <w:tc>
+          <w:tcPr>
+            <w:tcW w:w="7224" w:type="dxa"/>
+          </w:tcPr>
+          <w:p>
+            <w:pPr>
+              <w:pStyle w:val="Lijstalinea"/>
+              <w:numPr>
+                <w:ilvl w:val="0"/>
+                <w:numId w:val="8"/>
+              </w:numPr>
+            </w:pPr>
+            <w:proofErr w:type="spellStart"/>
+            <w:r>
+              <w:t>GitHub</w:t>
+            </w:r>
+            <w:proofErr w:type="spellEnd"/>
+            <w:r>
+              <w:t xml:space="preserve"> installatie</w:t>
+            </w:r>
+          </w:p>
+          <w:p>
+            <w:pPr>
+              <w:pStyle w:val="Lijstalinea"/>
+              <w:numPr>
+                <w:ilvl w:val="0"/>
+                <w:numId w:val="8"/>
+              </w:numPr>
+            </w:pPr>
+            <w:r>
+              <w:t xml:space="preserve">Alle leden </w:t>
+            </w:r>
+            <w:proofErr w:type="spellStart"/>
+            <w:r>
+              <w:t>GitHub</w:t>
+            </w:r>
+            <w:proofErr w:type="spellEnd"/>
+            <w:r>
+              <w:t xml:space="preserve"> </w:t>
+            </w:r>
+            <w:proofErr w:type="spellStart"/>
+            <w:r>
+              <w:t>gejoined</w:t>
+            </w:r>
+            <w:proofErr w:type="spellEnd"/>
+          </w:p>
+          <w:p>
+            <w:pPr>
+              <w:pStyle w:val="Lijstalinea"/>
+              <w:numPr>
+                <w:ilvl w:val="0"/>
+                <w:numId w:val="8"/>
+              </w:numPr>
+            </w:pPr>
+            <w:r>
+              <w:t>Begonnen aan Conventierapport</w:t>
+            </w:r>
+          </w:p>
+          <w:p>
+            <w:pPr>
+              <w:pStyle w:val="Lijstalinea"/>
+              <w:numPr>
+                <w:ilvl w:val="0"/>
+                <w:numId w:val="8"/>
+              </w:numPr>
+            </w:pPr>
+            <w:r>
+              <w:t>Teamrapport in word aangemaakt</w:t>
+            </w:r>
+          </w:p>
+          <w:p>
+            <w:pPr>
+              <w:pStyle w:val="Lijstalinea"/>
+              <w:numPr>
+                <w:ilvl w:val="0"/>
+                <w:numId w:val="8"/>
+              </w:numPr>
+            </w:pPr>
+            <w:r>
+              <w:t>Bereikbaarheidslijst opgesteld</w:t>
+            </w:r>
+          </w:p>
+          <w:p>
+            <w:pPr>
+              <w:pStyle w:val="Lijstalinea"/>
+              <w:numPr>
+                <w:ilvl w:val="0"/>
+                <w:numId w:val="8"/>
+              </w:numPr>
+            </w:pPr>
+            <w:r>
+              <w:t>Map ingericht</w:t>
+            </w:r>
+          </w:p>
+        </w:tc>
+      </w:tr>
+      <w:tr>
+        <w:tc>
+          <w:tcPr>
+            <w:tcW w:w="1838" w:type="dxa"/>
+          </w:tcPr>
+          <w:p>
+            <w:pPr>
+              <w:rPr>
+                <w:b/>
+              </w:rPr>
+            </w:pPr>
+            <w:r>
+              <w:rPr>
+                <w:b/>
+              </w:rPr>
+              <w:t>Maandag 14 April</w:t>
+            </w:r>
+          </w:p>
+        </w:tc>
+        <w:tc>
+          <w:tcPr>
+            <w:tcW w:w="7224" w:type="dxa"/>
+          </w:tcPr>
+          <w:p>
+            <w:pPr>
+              <w:pStyle w:val="Lijstalinea"/>
+              <w:numPr>
+                <w:ilvl w:val="0"/>
+                <w:numId w:val="9"/>
+              </w:numPr>
+            </w:pPr>
+            <w:r>
+              <w:t>Conventie rapport afgemaakt</w:t>
+            </w:r>
+          </w:p>
+          <w:p>
+            <w:pPr>
+              <w:pStyle w:val="Lijstalinea"/>
+              <w:numPr>
+                <w:ilvl w:val="0"/>
+                <w:numId w:val="9"/>
+              </w:numPr>
+            </w:pPr>
+            <w:r>
+              <w:t>Form designs aangemaakt</w:t>
+            </w:r>
+          </w:p>
+          <w:p>
+            <w:pPr>
+              <w:pStyle w:val="Lijstalinea"/>
+              <w:numPr>
+                <w:ilvl w:val="0"/>
+                <w:numId w:val="9"/>
+              </w:numPr>
+            </w:pPr>
+            <w:r>
+              <w:t>Plan van aanpak</w:t>
+            </w:r>
+          </w:p>
+          <w:p>
+            <w:pPr>
+              <w:pStyle w:val="Lijstalinea"/>
+              <w:numPr>
+                <w:ilvl w:val="0"/>
+                <w:numId w:val="9"/>
+              </w:numPr>
+            </w:pPr>
+            <w:r>
+              <w:t>Bereikbaarheidslijst in plan van aanpak gezet</w:t>
+            </w:r>
+          </w:p>
+        </w:tc>
+      </w:tr>
+      <w:tr>
+        <w:tc>
+          <w:tcPr>
+            <w:tcW w:w="1838" w:type="dxa"/>
+          </w:tcPr>
+          <w:p/>
+        </w:tc>
+        <w:tc>
+          <w:tcPr>
+            <w:tcW w:w="7224" w:type="dxa"/>
+          </w:tcPr>
+          <w:p/>
+        </w:tc>
+      </w:tr>
+      <w:tr>
+        <w:tc>
+          <w:tcPr>
+            <w:tcW w:w="1838" w:type="dxa"/>
+          </w:tcPr>
+          <w:p/>
+        </w:tc>
+        <w:tc>
+          <w:tcPr>
+            <w:tcW w:w="7224" w:type="dxa"/>
+          </w:tcPr>
+          <w:p/>
+        </w:tc>
+      </w:tr>
+    </w:tbl>
+    <w:p/>
+    <w:p/>
+    <w:p/>
+    <w:p/>
+    <w:p/>
+    <w:p/>
+    <w:p/>
+    <w:p/>
+    <w:p/>
+    <w:p/>
+    <w:p>
+      <w:pPr>
+        <w:pStyle w:val="Kop1"/>
+      </w:pPr>
+      <w:bookmarkStart w:id="8" w:name="_Toc385249401"/>
+      <w:r>
+        <w:lastRenderedPageBreak/>
+        <w:t>Bereikbaarheidslijst</w:t>
+      </w:r>
+      <w:bookmarkEnd w:id="8"/>
+    </w:p>
+    <w:p>
+      <w:pPr>
+        <w:pStyle w:val="Geenafstand"/>
+        <w:rPr>
+          <w:rFonts w:ascii="Arial" w:hAnsi="Arial" w:cs="Arial"/>
+          <w:b/>
+          <w:sz w:val="36"/>
+        </w:rPr>
+      </w:pPr>
+    </w:p>
+    <w:p>
+      <w:pPr>
+        <w:pStyle w:val="Geenafstand"/>
+        <w:rPr>
+          <w:rFonts w:ascii="Arial" w:hAnsi="Arial" w:cs="Arial"/>
+          <w:b/>
+          <w:sz w:val="24"/>
+        </w:rPr>
+      </w:pPr>
+      <w:r>
+        <w:rPr>
+          <w:rFonts w:ascii="Arial" w:hAnsi="Arial" w:cs="Arial"/>
+          <w:b/>
+          <w:sz w:val="24"/>
+        </w:rPr>
+        <w:t xml:space="preserve">Damian </w:t>
+      </w:r>
+      <w:proofErr w:type="spellStart"/>
+      <w:r>
+        <w:rPr>
+          <w:rFonts w:ascii="Arial" w:hAnsi="Arial" w:cs="Arial"/>
+          <w:b/>
+          <w:sz w:val="24"/>
+        </w:rPr>
+        <w:t>Leijten</w:t>
+      </w:r>
+      <w:proofErr w:type="spellEnd"/>
+      <w:r>
+        <w:rPr>
+          <w:rFonts w:ascii="Arial" w:hAnsi="Arial" w:cs="Arial"/>
+          <w:b/>
+          <w:sz w:val="24"/>
+        </w:rPr>
+        <w:t>:</w:t>
+      </w:r>
+    </w:p>
+    <w:p>
+      <w:pPr>
+        <w:pStyle w:val="Geenafstand"/>
+        <w:rPr>
+          <w:rFonts w:ascii="Arial" w:hAnsi="Arial" w:cs="Arial"/>
+          <w:sz w:val="24"/>
+        </w:rPr>
+      </w:pPr>
+      <w:r>
+        <w:rPr>
+          <w:rFonts w:ascii="Arial" w:hAnsi="Arial" w:cs="Arial"/>
+          <w:b/>
+          <w:sz w:val="24"/>
+        </w:rPr>
+        <w:tab/>
+      </w:r>
+      <w:r>
+        <w:rPr>
+          <w:rFonts w:ascii="Arial" w:hAnsi="Arial" w:cs="Arial"/>
+          <w:sz w:val="24"/>
+        </w:rPr>
+        <w:t>Telefoon nummer: 06-46048311</w:t>
+      </w:r>
+    </w:p>
+    <w:p>
+      <w:pPr>
+        <w:pStyle w:val="Geenafstand"/>
+        <w:rPr>
+          <w:rFonts w:ascii="Arial" w:hAnsi="Arial" w:cs="Arial"/>
+          <w:sz w:val="24"/>
+        </w:rPr>
+      </w:pPr>
+      <w:r>
+        <w:rPr>
+          <w:rFonts w:ascii="Arial" w:hAnsi="Arial" w:cs="Arial"/>
+          <w:sz w:val="24"/>
+        </w:rPr>
+        <w:tab/>
+        <w:t xml:space="preserve">E-mail: </w:t>
+      </w:r>
+      <w:hyperlink r:id="rId11" w:history="1">
+        <w:r>
+          <w:rPr>
+            <w:rStyle w:val="Hyperlink"/>
+            <w:rFonts w:ascii="Arial" w:hAnsi="Arial" w:cs="Arial"/>
+            <w:sz w:val="24"/>
+          </w:rPr>
+          <w:t>damian@marcleijten.nl</w:t>
+        </w:r>
+      </w:hyperlink>
+    </w:p>
+    <w:p>
+      <w:pPr>
+        <w:pStyle w:val="Geenafstand"/>
+        <w:rPr>
+          <w:rFonts w:ascii="Arial" w:hAnsi="Arial" w:cs="Arial"/>
+          <w:sz w:val="24"/>
+        </w:rPr>
+      </w:pPr>
+      <w:r>
+        <w:rPr>
+          <w:rFonts w:ascii="Arial" w:hAnsi="Arial" w:cs="Arial"/>
+          <w:sz w:val="24"/>
+        </w:rPr>
+        <w:tab/>
+        <w:t>Taak: Projectleider</w:t>
+      </w:r>
+    </w:p>
+    <w:p>
+      <w:pPr>
+        <w:pStyle w:val="Geenafstand"/>
+        <w:rPr>
+          <w:rFonts w:ascii="Arial" w:hAnsi="Arial" w:cs="Arial"/>
+          <w:b/>
+          <w:sz w:val="24"/>
+        </w:rPr>
+      </w:pPr>
+    </w:p>
+    <w:p>
+      <w:pPr>
+        <w:pStyle w:val="Geenafstand"/>
+        <w:rPr>
+          <w:rFonts w:ascii="Arial" w:hAnsi="Arial" w:cs="Arial"/>
+          <w:b/>
+          <w:sz w:val="24"/>
+        </w:rPr>
+      </w:pPr>
+      <w:r>
+        <w:rPr>
+          <w:rFonts w:ascii="Arial" w:hAnsi="Arial" w:cs="Arial"/>
+          <w:b/>
+          <w:sz w:val="24"/>
+        </w:rPr>
+        <w:t>Marco Havermans:</w:t>
+      </w:r>
+    </w:p>
+    <w:p>
+      <w:pPr>
+        <w:pStyle w:val="Geenafstand"/>
+        <w:rPr>
+          <w:rFonts w:ascii="Arial" w:hAnsi="Arial" w:cs="Arial"/>
+          <w:sz w:val="24"/>
+        </w:rPr>
+      </w:pPr>
+      <w:r>
+        <w:rPr>
+          <w:rFonts w:ascii="Arial" w:hAnsi="Arial" w:cs="Arial"/>
+          <w:b/>
+          <w:sz w:val="24"/>
+        </w:rPr>
+        <w:tab/>
+      </w:r>
+      <w:r>
+        <w:rPr>
+          <w:rFonts w:ascii="Arial" w:hAnsi="Arial" w:cs="Arial"/>
+          <w:sz w:val="24"/>
+        </w:rPr>
+        <w:t>Telefoon nummer: 06-21678967</w:t>
+      </w:r>
+    </w:p>
+    <w:p>
+      <w:pPr>
+        <w:pStyle w:val="Geenafstand"/>
+        <w:rPr>
+          <w:rFonts w:ascii="Arial" w:hAnsi="Arial" w:cs="Arial"/>
+          <w:sz w:val="24"/>
+        </w:rPr>
+      </w:pPr>
+      <w:r>
+        <w:rPr>
+          <w:rFonts w:ascii="Arial" w:hAnsi="Arial" w:cs="Arial"/>
+          <w:sz w:val="24"/>
+        </w:rPr>
+        <w:tab/>
+        <w:t xml:space="preserve">E-mail: </w:t>
+      </w:r>
+      <w:hyperlink r:id="rId12" w:history="1">
+        <w:r>
+          <w:rPr>
+            <w:rStyle w:val="Hyperlink"/>
+            <w:rFonts w:ascii="Arial" w:hAnsi="Arial" w:cs="Arial"/>
+            <w:sz w:val="24"/>
+          </w:rPr>
+          <w:t>marcohavermans@hotmail.nl</w:t>
+        </w:r>
+      </w:hyperlink>
+    </w:p>
+    <w:p>
+      <w:pPr>
+        <w:pStyle w:val="Geenafstand"/>
+        <w:rPr>
+          <w:rFonts w:ascii="Arial" w:hAnsi="Arial" w:cs="Arial"/>
+          <w:sz w:val="24"/>
+        </w:rPr>
+      </w:pPr>
+      <w:r>
+        <w:rPr>
+          <w:rFonts w:ascii="Arial" w:hAnsi="Arial" w:cs="Arial"/>
+          <w:sz w:val="24"/>
+        </w:rPr>
+        <w:tab/>
+        <w:t xml:space="preserve">Taak: Programmeur manager </w:t>
+      </w:r>
+    </w:p>
+    <w:p>
+      <w:pPr>
+        <w:pStyle w:val="Geenafstand"/>
+        <w:rPr>
+          <w:rFonts w:ascii="Arial" w:hAnsi="Arial" w:cs="Arial"/>
+          <w:sz w:val="24"/>
+        </w:rPr>
+      </w:pPr>
+    </w:p>
+    <w:p>
+      <w:pPr>
+        <w:pStyle w:val="Geenafstand"/>
+        <w:rPr>
+          <w:rFonts w:ascii="Arial" w:hAnsi="Arial" w:cs="Arial"/>
+          <w:b/>
+          <w:sz w:val="24"/>
+        </w:rPr>
+      </w:pPr>
+      <w:r>
+        <w:rPr>
+          <w:rFonts w:ascii="Arial" w:hAnsi="Arial" w:cs="Arial"/>
+          <w:b/>
+          <w:sz w:val="24"/>
+        </w:rPr>
+        <w:t>Jeroen Stamkot:</w:t>
+      </w:r>
+    </w:p>
+    <w:p>
+      <w:pPr>
+        <w:pStyle w:val="Geenafstand"/>
+        <w:rPr>
+          <w:rFonts w:ascii="Arial" w:hAnsi="Arial" w:cs="Arial"/>
+          <w:sz w:val="24"/>
+        </w:rPr>
+      </w:pPr>
+      <w:r>
+        <w:rPr>
+          <w:rFonts w:ascii="Arial" w:hAnsi="Arial" w:cs="Arial"/>
+          <w:b/>
+          <w:sz w:val="24"/>
+        </w:rPr>
+        <w:tab/>
+      </w:r>
+      <w:r>
+        <w:rPr>
+          <w:rFonts w:ascii="Arial" w:hAnsi="Arial" w:cs="Arial"/>
+          <w:sz w:val="24"/>
+        </w:rPr>
+        <w:t>Telefoon nummer: 06-14805556</w:t>
+      </w:r>
+    </w:p>
+    <w:p>
+      <w:pPr>
+        <w:pStyle w:val="Geenafstand"/>
+        <w:rPr>
+          <w:rFonts w:ascii="Arial" w:hAnsi="Arial" w:cs="Arial"/>
+          <w:sz w:val="24"/>
+        </w:rPr>
+      </w:pPr>
+      <w:r>
+        <w:rPr>
+          <w:rFonts w:ascii="Arial" w:hAnsi="Arial" w:cs="Arial"/>
+          <w:sz w:val="24"/>
+        </w:rPr>
+        <w:tab/>
+        <w:t xml:space="preserve">E-mail: </w:t>
+      </w:r>
+      <w:hyperlink r:id="rId13" w:history="1">
+        <w:r>
+          <w:rPr>
+            <w:rStyle w:val="Hyperlink"/>
+            <w:rFonts w:ascii="Arial" w:hAnsi="Arial" w:cs="Arial"/>
+            <w:sz w:val="24"/>
+          </w:rPr>
+          <w:t>jeroenstamkot@me.com</w:t>
+        </w:r>
+      </w:hyperlink>
+    </w:p>
+    <w:p>
+      <w:pPr>
+        <w:pStyle w:val="Geenafstand"/>
+        <w:rPr>
+          <w:rFonts w:ascii="Arial" w:hAnsi="Arial" w:cs="Arial"/>
+          <w:sz w:val="24"/>
+        </w:rPr>
+      </w:pPr>
+      <w:r>
+        <w:rPr>
+          <w:rFonts w:ascii="Arial" w:hAnsi="Arial" w:cs="Arial"/>
+          <w:sz w:val="24"/>
+        </w:rPr>
+        <w:tab/>
+        <w:t>Taak: Database manager</w:t>
+      </w:r>
+    </w:p>
+    <w:p>
+      <w:pPr>
+        <w:pStyle w:val="Geenafstand"/>
+        <w:rPr>
+          <w:rFonts w:ascii="Arial" w:hAnsi="Arial" w:cs="Arial"/>
+          <w:sz w:val="24"/>
+        </w:rPr>
+      </w:pPr>
+    </w:p>
+    <w:p>
+      <w:pPr>
+        <w:pStyle w:val="Geenafstand"/>
+        <w:rPr>
+          <w:rFonts w:ascii="Arial" w:hAnsi="Arial" w:cs="Arial"/>
+          <w:b/>
+          <w:sz w:val="24"/>
+        </w:rPr>
+      </w:pPr>
+      <w:r>
+        <w:rPr>
+          <w:rFonts w:ascii="Arial" w:hAnsi="Arial" w:cs="Arial"/>
+          <w:b/>
+          <w:sz w:val="24"/>
+        </w:rPr>
+        <w:t>Teun Aarts</w:t>
+      </w:r>
+      <w:r>
+        <w:rPr>
+          <w:rFonts w:ascii="Arial" w:hAnsi="Arial" w:cs="Arial"/>
+          <w:b/>
+          <w:sz w:val="24"/>
+        </w:rPr>
+        <w:t>:</w:t>
+      </w:r>
+    </w:p>
+    <w:p>
+      <w:pPr>
+        <w:pStyle w:val="Geenafstand"/>
+        <w:rPr>
+          <w:rFonts w:ascii="Arial" w:hAnsi="Arial" w:cs="Arial"/>
+          <w:sz w:val="24"/>
+        </w:rPr>
+      </w:pPr>
+      <w:r>
+        <w:rPr>
+          <w:rFonts w:ascii="Arial" w:hAnsi="Arial" w:cs="Arial"/>
+          <w:b/>
+          <w:sz w:val="24"/>
+        </w:rPr>
+        <w:tab/>
+      </w:r>
+      <w:r>
+        <w:rPr>
+          <w:rFonts w:ascii="Arial" w:hAnsi="Arial" w:cs="Arial"/>
+          <w:sz w:val="24"/>
+        </w:rPr>
+        <w:t>Telefoon nummer: 06-41774751</w:t>
+      </w:r>
+    </w:p>
+    <w:p>
+      <w:pPr>
+        <w:pStyle w:val="Geenafstand"/>
+        <w:rPr>
+          <w:rFonts w:ascii="Arial" w:hAnsi="Arial" w:cs="Arial"/>
+          <w:sz w:val="24"/>
+        </w:rPr>
+      </w:pPr>
+      <w:r>
+        <w:rPr>
+          <w:rFonts w:ascii="Arial" w:hAnsi="Arial" w:cs="Arial"/>
+          <w:sz w:val="24"/>
+        </w:rPr>
+        <w:tab/>
+        <w:t xml:space="preserve">E-mail: </w:t>
+      </w:r>
+      <w:hyperlink r:id="rId14" w:history="1">
+        <w:r>
+          <w:rPr>
+            <w:rStyle w:val="Hyperlink"/>
+            <w:rFonts w:ascii="Arial" w:hAnsi="Arial" w:cs="Arial"/>
+            <w:sz w:val="24"/>
+          </w:rPr>
+          <w:t>teunaarts@live.nl</w:t>
+        </w:r>
+      </w:hyperlink>
+    </w:p>
+    <w:p>
+      <w:pPr>
+        <w:pStyle w:val="Geenafstand"/>
+        <w:rPr>
+          <w:rFonts w:ascii="Arial" w:hAnsi="Arial" w:cs="Arial"/>
+          <w:sz w:val="24"/>
+        </w:rPr>
+      </w:pPr>
+      <w:r>
+        <w:rPr>
+          <w:rFonts w:ascii="Arial" w:hAnsi="Arial" w:cs="Arial"/>
+          <w:sz w:val="24"/>
+        </w:rPr>
+        <w:tab/>
+        <w:t>Taak: Git Hub manager</w:t>
+      </w:r>
+    </w:p>
+    <w:p>
+      <w:pPr>
+        <w:pStyle w:val="Geenafstand"/>
+        <w:rPr>
+          <w:rFonts w:ascii="Arial" w:hAnsi="Arial" w:cs="Arial"/>
+          <w:sz w:val="24"/>
+        </w:rPr>
+      </w:pPr>
+      <w:r>
+        <w:rPr>
+          <w:rFonts w:ascii="Arial" w:hAnsi="Arial" w:cs="Arial"/>
+          <w:b/>
+          <w:sz w:val="24"/>
+        </w:rPr>
+        <w:t xml:space="preserve"> </w:t>
+      </w:r>
+    </w:p>
+    <w:p>
+      <w:pPr>
+        <w:pStyle w:val="Geenafstand"/>
+        <w:rPr>
+          <w:rFonts w:ascii="Arial" w:hAnsi="Arial" w:cs="Arial"/>
+          <w:sz w:val="24"/>
+        </w:rPr>
+      </w:pPr>
+    </w:p>
+    <w:p/>
     <w:sectPr>
+      <w:headerReference w:type="default" r:id="rId15"/>
+      <w:footerReference w:type="default" r:id="rId16"/>
       <w:pgSz w:w="11906" w:h="16838"/>
       <w:pgMar w:top="1417" w:right="1417" w:bottom="1417" w:left="1417" w:header="708" w:footer="708" w:gutter="0"/>
+      <w:pgNumType w:start="0"/>
       <w:cols w:space="708"/>
+      <w:titlePg/>
       <w:docGrid w:linePitch="360"/>
     </w:sectPr>
   </w:body>
 </w:document>
+</file>
+
+<file path=word/endnotes.xml><?xml version="1.0" encoding="utf-8"?>
+<w:endnotes xmlns:wpc="http://schemas.microsoft.com/office/word/2010/wordprocessingCanvas" xmlns:mc="http://schemas.openxmlformats.org/markup-compatibility/2006" xmlns:o="urn:schemas-microsoft-com:office:office" xmlns:r="http://schemas.openxmlformats.org/officeDocument/2006/relationships" xmlns:m="http://schemas.openxmlformats.org/officeDocument/2006/math" xmlns:v="urn:schemas-microsoft-com:vml" xmlns:wp14="http://schemas.microsoft.com/office/word/2010/wordprocessingDrawing" xmlns:wp="http://schemas.openxmlformats.org/drawingml/2006/wordprocessingDrawing" xmlns:w10="urn:schemas-microsoft-com:office:word" xmlns:w="http://schemas.openxmlformats.org/wordprocessingml/2006/main" xmlns:w14="http://schemas.microsoft.com/office/word/2010/wordml" xmlns:w15="http://schemas.microsoft.com/office/word/2012/wordml" xmlns:wpg="http://schemas.microsoft.com/office/word/2010/wordprocessingGroup" xmlns:wpi="http://schemas.microsoft.com/office/word/2010/wordprocessingInk" xmlns:wne="http://schemas.microsoft.com/office/word/2006/wordml" xmlns:wps="http://schemas.microsoft.com/office/word/2010/wordprocessingShape" mc:Ignorable="w14 w15 wp14">
+  <w:endnote w:type="separator" w:id="-1">
+    <w:p>
+      <w:pPr>
+        <w:spacing w:after="0" w:line="240" w:lineRule="auto"/>
+      </w:pPr>
+      <w:r>
+        <w:separator/>
+      </w:r>
+    </w:p>
+  </w:endnote>
+  <w:endnote w:type="continuationSeparator" w:id="0">
+    <w:p>
+      <w:pPr>
+        <w:spacing w:after="0" w:line="240" w:lineRule="auto"/>
+      </w:pPr>
+      <w:r>
+        <w:continuationSeparator/>
+      </w:r>
+    </w:p>
+  </w:endnote>
+</w:endnotes>
+</file>
+
+<file path=word/footer1.xml><?xml version="1.0" encoding="utf-8"?>
+<w:ftr xmlns:wpc="http://schemas.microsoft.com/office/word/2010/wordprocessingCanvas" xmlns:mc="http://schemas.openxmlformats.org/markup-compatibility/2006" xmlns:o="urn:schemas-microsoft-com:office:office" xmlns:r="http://schemas.openxmlformats.org/officeDocument/2006/relationships" xmlns:m="http://schemas.openxmlformats.org/officeDocument/2006/math" xmlns:v="urn:schemas-microsoft-com:vml" xmlns:wp14="http://schemas.microsoft.com/office/word/2010/wordprocessingDrawing" xmlns:wp="http://schemas.openxmlformats.org/drawingml/2006/wordprocessingDrawing" xmlns:w10="urn:schemas-microsoft-com:office:word" xmlns:w="http://schemas.openxmlformats.org/wordprocessingml/2006/main" xmlns:w14="http://schemas.microsoft.com/office/word/2010/wordml" xmlns:w15="http://schemas.microsoft.com/office/word/2012/wordml" xmlns:wpg="http://schemas.microsoft.com/office/word/2010/wordprocessingGroup" xmlns:wpi="http://schemas.microsoft.com/office/word/2010/wordprocessingInk" xmlns:wne="http://schemas.microsoft.com/office/word/2006/wordml" xmlns:wps="http://schemas.microsoft.com/office/word/2010/wordprocessingShape" mc:Ignorable="w14 w15 wp14">
+  <w:sdt>
+    <w:sdtPr>
+      <w:id w:val="194981271"/>
+      <w:docPartObj>
+        <w:docPartGallery w:val="Page Numbers (Bottom of Page)"/>
+        <w:docPartUnique/>
+      </w:docPartObj>
+    </w:sdtPr>
+    <w:sdtContent>
+      <w:p>
+        <w:pPr>
+          <w:pStyle w:val="Voettekst"/>
+          <w:jc w:val="right"/>
+        </w:pPr>
+        <w:r>
+          <w:fldChar w:fldCharType="begin"/>
+        </w:r>
+        <w:r>
+          <w:instrText>PAGE   \* MERGEFORMAT</w:instrText>
+        </w:r>
+        <w:r>
+          <w:fldChar w:fldCharType="separate"/>
+        </w:r>
+        <w:r>
+          <w:rPr>
+            <w:noProof/>
+          </w:rPr>
+          <w:t>1</w:t>
+        </w:r>
+        <w:r>
+          <w:fldChar w:fldCharType="end"/>
+        </w:r>
+      </w:p>
+    </w:sdtContent>
+  </w:sdt>
+  <w:p>
+    <w:pPr>
+      <w:pStyle w:val="Voettekst"/>
+    </w:pPr>
+  </w:p>
+</w:ftr>
+</file>
+
+<file path=word/footnotes.xml><?xml version="1.0" encoding="utf-8"?>
+<w:footnotes xmlns:wpc="http://schemas.microsoft.com/office/word/2010/wordprocessingCanvas" xmlns:mc="http://schemas.openxmlformats.org/markup-compatibility/2006" xmlns:o="urn:schemas-microsoft-com:office:office" xmlns:r="http://schemas.openxmlformats.org/officeDocument/2006/relationships" xmlns:m="http://schemas.openxmlformats.org/officeDocument/2006/math" xmlns:v="urn:schemas-microsoft-com:vml" xmlns:wp14="http://schemas.microsoft.com/office/word/2010/wordprocessingDrawing" xmlns:wp="http://schemas.openxmlformats.org/drawingml/2006/wordprocessingDrawing" xmlns:w10="urn:schemas-microsoft-com:office:word" xmlns:w="http://schemas.openxmlformats.org/wordprocessingml/2006/main" xmlns:w14="http://schemas.microsoft.com/office/word/2010/wordml" xmlns:w15="http://schemas.microsoft.com/office/word/2012/wordml" xmlns:wpg="http://schemas.microsoft.com/office/word/2010/wordprocessingGroup" xmlns:wpi="http://schemas.microsoft.com/office/word/2010/wordprocessingInk" xmlns:wne="http://schemas.microsoft.com/office/word/2006/wordml" xmlns:wps="http://schemas.microsoft.com/office/word/2010/wordprocessingShape" mc:Ignorable="w14 w15 wp14">
+  <w:footnote w:type="separator" w:id="-1">
+    <w:p>
+      <w:pPr>
+        <w:spacing w:after="0" w:line="240" w:lineRule="auto"/>
+      </w:pPr>
+      <w:r>
+        <w:separator/>
+      </w:r>
+    </w:p>
+  </w:footnote>
+  <w:footnote w:type="continuationSeparator" w:id="0">
+    <w:p>
+      <w:pPr>
+        <w:spacing w:after="0" w:line="240" w:lineRule="auto"/>
+      </w:pPr>
+      <w:r>
+        <w:continuationSeparator/>
+      </w:r>
+    </w:p>
+  </w:footnote>
+</w:footnotes>
+</file>
+
+<file path=word/header1.xml><?xml version="1.0" encoding="utf-8"?>
+<w:hdr xmlns:wpc="http://schemas.microsoft.com/office/word/2010/wordprocessingCanvas" xmlns:mc="http://schemas.openxmlformats.org/markup-compatibility/2006" xmlns:o="urn:schemas-microsoft-com:office:office" xmlns:r="http://schemas.openxmlformats.org/officeDocument/2006/relationships" xmlns:m="http://schemas.openxmlformats.org/officeDocument/2006/math" xmlns:v="urn:schemas-microsoft-com:vml" xmlns:wp14="http://schemas.microsoft.com/office/word/2010/wordprocessingDrawing" xmlns:wp="http://schemas.openxmlformats.org/drawingml/2006/wordprocessingDrawing" xmlns:w10="urn:schemas-microsoft-com:office:word" xmlns:w="http://schemas.openxmlformats.org/wordprocessingml/2006/main" xmlns:w14="http://schemas.microsoft.com/office/word/2010/wordml" xmlns:w15="http://schemas.microsoft.com/office/word/2012/wordml" xmlns:wpg="http://schemas.microsoft.com/office/word/2010/wordprocessingGroup" xmlns:wpi="http://schemas.microsoft.com/office/word/2010/wordprocessingInk" xmlns:wne="http://schemas.microsoft.com/office/word/2006/wordml" xmlns:wps="http://schemas.microsoft.com/office/word/2010/wordprocessingShape" mc:Ignorable="w14 w15 wp14">
+  <w:p>
+    <w:pPr>
+      <w:pStyle w:val="Koptekst"/>
+    </w:pPr>
+  </w:p>
+  <w:p>
+    <w:pPr>
+      <w:pStyle w:val="Koptekst"/>
+    </w:pPr>
+  </w:p>
+</w:hdr>
+</file>
+
+<file path=word/numbering.xml><?xml version="1.0" encoding="utf-8"?>
+<w:numbering xmlns:wpc="http://schemas.microsoft.com/office/word/2010/wordprocessingCanvas" xmlns:mc="http://schemas.openxmlformats.org/markup-compatibility/2006" xmlns:o="urn:schemas-microsoft-com:office:office" xmlns:r="http://schemas.openxmlformats.org/officeDocument/2006/relationships" xmlns:m="http://schemas.openxmlformats.org/officeDocument/2006/math" xmlns:v="urn:schemas-microsoft-com:vml" xmlns:wp14="http://schemas.microsoft.com/office/word/2010/wordprocessingDrawing" xmlns:wp="http://schemas.openxmlformats.org/drawingml/2006/wordprocessingDrawing" xmlns:w10="urn:schemas-microsoft-com:office:word" xmlns:w="http://schemas.openxmlformats.org/wordprocessingml/2006/main" xmlns:w14="http://schemas.microsoft.com/office/word/2010/wordml" xmlns:w15="http://schemas.microsoft.com/office/word/2012/wordml" xmlns:wpg="http://schemas.microsoft.com/office/word/2010/wordprocessingGroup" xmlns:wpi="http://schemas.microsoft.com/office/word/2010/wordprocessingInk" xmlns:wne="http://schemas.microsoft.com/office/word/2006/wordml" xmlns:wps="http://schemas.microsoft.com/office/word/2010/wordprocessingShape" mc:Ignorable="w14 w15 wp14">
+  <w:abstractNum w:abstractNumId="0">
+    <w:nsid w:val="0E532BB4"/>
+    <w:multiLevelType w:val="hybridMultilevel"/>
+    <w:tmpl w:val="9CF8792E"/>
+    <w:lvl w:ilvl="0" w:tplc="04130001">
+      <w:start w:val="1"/>
+      <w:numFmt w:val="bullet"/>
+      <w:lvlText w:val=""/>
+      <w:lvlJc w:val="left"/>
+      <w:pPr>
+        <w:ind w:left="720" w:hanging="360"/>
+      </w:pPr>
+      <w:rPr>
+        <w:rFonts w:ascii="Symbol" w:hAnsi="Symbol" w:hint="default"/>
+      </w:rPr>
+    </w:lvl>
+    <w:lvl w:ilvl="1" w:tplc="04130003" w:tentative="1">
+      <w:start w:val="1"/>
+      <w:numFmt w:val="bullet"/>
+      <w:lvlText w:val="o"/>
+      <w:lvlJc w:val="left"/>
+      <w:pPr>
+        <w:ind w:left="1440" w:hanging="360"/>
+      </w:pPr>
+      <w:rPr>
+        <w:rFonts w:ascii="Courier New" w:hAnsi="Courier New" w:cs="Courier New" w:hint="default"/>
+      </w:rPr>
+    </w:lvl>
+    <w:lvl w:ilvl="2" w:tplc="04130005" w:tentative="1">
+      <w:start w:val="1"/>
+      <w:numFmt w:val="bullet"/>
+      <w:lvlText w:val=""/>
+      <w:lvlJc w:val="left"/>
+      <w:pPr>
+        <w:ind w:left="2160" w:hanging="360"/>
+      </w:pPr>
+      <w:rPr>
+        <w:rFonts w:ascii="Wingdings" w:hAnsi="Wingdings" w:hint="default"/>
+      </w:rPr>
+    </w:lvl>
+    <w:lvl w:ilvl="3" w:tplc="04130001" w:tentative="1">
+      <w:start w:val="1"/>
+      <w:numFmt w:val="bullet"/>
+      <w:lvlText w:val=""/>
+      <w:lvlJc w:val="left"/>
+      <w:pPr>
+        <w:ind w:left="2880" w:hanging="360"/>
+      </w:pPr>
+      <w:rPr>
+        <w:rFonts w:ascii="Symbol" w:hAnsi="Symbol" w:hint="default"/>
+      </w:rPr>
+    </w:lvl>
+    <w:lvl w:ilvl="4" w:tplc="04130003" w:tentative="1">
+      <w:start w:val="1"/>
+      <w:numFmt w:val="bullet"/>
+      <w:lvlText w:val="o"/>
+      <w:lvlJc w:val="left"/>
+      <w:pPr>
+        <w:ind w:left="3600" w:hanging="360"/>
+      </w:pPr>
+      <w:rPr>
+        <w:rFonts w:ascii="Courier New" w:hAnsi="Courier New" w:cs="Courier New" w:hint="default"/>
+      </w:rPr>
+    </w:lvl>
+    <w:lvl w:ilvl="5" w:tplc="04130005" w:tentative="1">
+      <w:start w:val="1"/>
+      <w:numFmt w:val="bullet"/>
+      <w:lvlText w:val=""/>
+      <w:lvlJc w:val="left"/>
+      <w:pPr>
+        <w:ind w:left="4320" w:hanging="360"/>
+      </w:pPr>
+      <w:rPr>
+        <w:rFonts w:ascii="Wingdings" w:hAnsi="Wingdings" w:hint="default"/>
+      </w:rPr>
+    </w:lvl>
+    <w:lvl w:ilvl="6" w:tplc="04130001" w:tentative="1">
+      <w:start w:val="1"/>
+      <w:numFmt w:val="bullet"/>
+      <w:lvlText w:val=""/>
+      <w:lvlJc w:val="left"/>
+      <w:pPr>
+        <w:ind w:left="5040" w:hanging="360"/>
+      </w:pPr>
+      <w:rPr>
+        <w:rFonts w:ascii="Symbol" w:hAnsi="Symbol" w:hint="default"/>
+      </w:rPr>
+    </w:lvl>
+    <w:lvl w:ilvl="7" w:tplc="04130003" w:tentative="1">
+      <w:start w:val="1"/>
+      <w:numFmt w:val="bullet"/>
+      <w:lvlText w:val="o"/>
+      <w:lvlJc w:val="left"/>
+      <w:pPr>
+        <w:ind w:left="5760" w:hanging="360"/>
+      </w:pPr>
+      <w:rPr>
+        <w:rFonts w:ascii="Courier New" w:hAnsi="Courier New" w:cs="Courier New" w:hint="default"/>
+      </w:rPr>
+    </w:lvl>
+    <w:lvl w:ilvl="8" w:tplc="04130005" w:tentative="1">
+      <w:start w:val="1"/>
+      <w:numFmt w:val="bullet"/>
+      <w:lvlText w:val=""/>
+      <w:lvlJc w:val="left"/>
+      <w:pPr>
+        <w:ind w:left="6480" w:hanging="360"/>
+      </w:pPr>
+      <w:rPr>
+        <w:rFonts w:ascii="Wingdings" w:hAnsi="Wingdings" w:hint="default"/>
+      </w:rPr>
+    </w:lvl>
+  </w:abstractNum>
+  <w:abstractNum w:abstractNumId="1">
+    <w:nsid w:val="22537B41"/>
+    <w:multiLevelType w:val="hybridMultilevel"/>
+    <w:tmpl w:val="6D12D8BE"/>
+    <w:lvl w:ilvl="0" w:tplc="04130001">
+      <w:start w:val="1"/>
+      <w:numFmt w:val="bullet"/>
+      <w:lvlText w:val=""/>
+      <w:lvlJc w:val="left"/>
+      <w:pPr>
+        <w:ind w:left="720" w:hanging="360"/>
+      </w:pPr>
+      <w:rPr>
+        <w:rFonts w:ascii="Symbol" w:hAnsi="Symbol" w:hint="default"/>
+      </w:rPr>
+    </w:lvl>
+    <w:lvl w:ilvl="1" w:tplc="04130003" w:tentative="1">
+      <w:start w:val="1"/>
+      <w:numFmt w:val="bullet"/>
+      <w:lvlText w:val="o"/>
+      <w:lvlJc w:val="left"/>
+      <w:pPr>
+        <w:ind w:left="1440" w:hanging="360"/>
+      </w:pPr>
+      <w:rPr>
+        <w:rFonts w:ascii="Courier New" w:hAnsi="Courier New" w:cs="Courier New" w:hint="default"/>
+      </w:rPr>
+    </w:lvl>
+    <w:lvl w:ilvl="2" w:tplc="04130005" w:tentative="1">
+      <w:start w:val="1"/>
+      <w:numFmt w:val="bullet"/>
+      <w:lvlText w:val=""/>
+      <w:lvlJc w:val="left"/>
+      <w:pPr>
+        <w:ind w:left="2160" w:hanging="360"/>
+      </w:pPr>
+      <w:rPr>
+        <w:rFonts w:ascii="Wingdings" w:hAnsi="Wingdings" w:hint="default"/>
+      </w:rPr>
+    </w:lvl>
+    <w:lvl w:ilvl="3" w:tplc="04130001" w:tentative="1">
+      <w:start w:val="1"/>
+      <w:numFmt w:val="bullet"/>
+      <w:lvlText w:val=""/>
+      <w:lvlJc w:val="left"/>
+      <w:pPr>
+        <w:ind w:left="2880" w:hanging="360"/>
+      </w:pPr>
+      <w:rPr>
+        <w:rFonts w:ascii="Symbol" w:hAnsi="Symbol" w:hint="default"/>
+      </w:rPr>
+    </w:lvl>
+    <w:lvl w:ilvl="4" w:tplc="04130003" w:tentative="1">
+      <w:start w:val="1"/>
+      <w:numFmt w:val="bullet"/>
+      <w:lvlText w:val="o"/>
+      <w:lvlJc w:val="left"/>
+      <w:pPr>
+        <w:ind w:left="3600" w:hanging="360"/>
+      </w:pPr>
+      <w:rPr>
+        <w:rFonts w:ascii="Courier New" w:hAnsi="Courier New" w:cs="Courier New" w:hint="default"/>
+      </w:rPr>
+    </w:lvl>
+    <w:lvl w:ilvl="5" w:tplc="04130005" w:tentative="1">
+      <w:start w:val="1"/>
+      <w:numFmt w:val="bullet"/>
+      <w:lvlText w:val=""/>
+      <w:lvlJc w:val="left"/>
+      <w:pPr>
+        <w:ind w:left="4320" w:hanging="360"/>
+      </w:pPr>
+      <w:rPr>
+        <w:rFonts w:ascii="Wingdings" w:hAnsi="Wingdings" w:hint="default"/>
+      </w:rPr>
+    </w:lvl>
+    <w:lvl w:ilvl="6" w:tplc="04130001" w:tentative="1">
+      <w:start w:val="1"/>
+      <w:numFmt w:val="bullet"/>
+      <w:lvlText w:val=""/>
+      <w:lvlJc w:val="left"/>
+      <w:pPr>
+        <w:ind w:left="5040" w:hanging="360"/>
+      </w:pPr>
+      <w:rPr>
+        <w:rFonts w:ascii="Symbol" w:hAnsi="Symbol" w:hint="default"/>
+      </w:rPr>
+    </w:lvl>
+    <w:lvl w:ilvl="7" w:tplc="04130003" w:tentative="1">
+      <w:start w:val="1"/>
+      <w:numFmt w:val="bullet"/>
+      <w:lvlText w:val="o"/>
+      <w:lvlJc w:val="left"/>
+      <w:pPr>
+        <w:ind w:left="5760" w:hanging="360"/>
+      </w:pPr>
+      <w:rPr>
+        <w:rFonts w:ascii="Courier New" w:hAnsi="Courier New" w:cs="Courier New" w:hint="default"/>
+      </w:rPr>
+    </w:lvl>
+    <w:lvl w:ilvl="8" w:tplc="04130005" w:tentative="1">
+      <w:start w:val="1"/>
+      <w:numFmt w:val="bullet"/>
+      <w:lvlText w:val=""/>
+      <w:lvlJc w:val="left"/>
+      <w:pPr>
+        <w:ind w:left="6480" w:hanging="360"/>
+      </w:pPr>
+      <w:rPr>
+        <w:rFonts w:ascii="Wingdings" w:hAnsi="Wingdings" w:hint="default"/>
+      </w:rPr>
+    </w:lvl>
+  </w:abstractNum>
+  <w:abstractNum w:abstractNumId="2">
+    <w:nsid w:val="29316C55"/>
+    <w:multiLevelType w:val="hybridMultilevel"/>
+    <w:tmpl w:val="CDD029BE"/>
+    <w:lvl w:ilvl="0" w:tplc="0413000F">
+      <w:start w:val="1"/>
+      <w:numFmt w:val="decimal"/>
+      <w:lvlText w:val="%1."/>
+      <w:lvlJc w:val="left"/>
+      <w:pPr>
+        <w:ind w:left="720" w:hanging="360"/>
+      </w:pPr>
+      <w:rPr>
+        <w:rFonts w:hint="default"/>
+      </w:rPr>
+    </w:lvl>
+    <w:lvl w:ilvl="1" w:tplc="04130019" w:tentative="1">
+      <w:start w:val="1"/>
+      <w:numFmt w:val="lowerLetter"/>
+      <w:lvlText w:val="%2."/>
+      <w:lvlJc w:val="left"/>
+      <w:pPr>
+        <w:ind w:left="1440" w:hanging="360"/>
+      </w:pPr>
+    </w:lvl>
+    <w:lvl w:ilvl="2" w:tplc="0413001B" w:tentative="1">
+      <w:start w:val="1"/>
+      <w:numFmt w:val="lowerRoman"/>
+      <w:lvlText w:val="%3."/>
+      <w:lvlJc w:val="right"/>
+      <w:pPr>
+        <w:ind w:left="2160" w:hanging="180"/>
+      </w:pPr>
+    </w:lvl>
+    <w:lvl w:ilvl="3" w:tplc="0413000F" w:tentative="1">
+      <w:start w:val="1"/>
+      <w:numFmt w:val="decimal"/>
+      <w:lvlText w:val="%4."/>
+      <w:lvlJc w:val="left"/>
+      <w:pPr>
+        <w:ind w:left="2880" w:hanging="360"/>
+      </w:pPr>
+    </w:lvl>
+    <w:lvl w:ilvl="4" w:tplc="04130019" w:tentative="1">
+      <w:start w:val="1"/>
+      <w:numFmt w:val="lowerLetter"/>
+      <w:lvlText w:val="%5."/>
+      <w:lvlJc w:val="left"/>
+      <w:pPr>
+        <w:ind w:left="3600" w:hanging="360"/>
+      </w:pPr>
+    </w:lvl>
+    <w:lvl w:ilvl="5" w:tplc="0413001B" w:tentative="1">
+      <w:start w:val="1"/>
+      <w:numFmt w:val="lowerRoman"/>
+      <w:lvlText w:val="%6."/>
+      <w:lvlJc w:val="right"/>
+      <w:pPr>
+        <w:ind w:left="4320" w:hanging="180"/>
+      </w:pPr>
+    </w:lvl>
+    <w:lvl w:ilvl="6" w:tplc="0413000F" w:tentative="1">
+      <w:start w:val="1"/>
+      <w:numFmt w:val="decimal"/>
+      <w:lvlText w:val="%7."/>
+      <w:lvlJc w:val="left"/>
+      <w:pPr>
+        <w:ind w:left="5040" w:hanging="360"/>
+      </w:pPr>
+    </w:lvl>
+    <w:lvl w:ilvl="7" w:tplc="04130019" w:tentative="1">
+      <w:start w:val="1"/>
+      <w:numFmt w:val="lowerLetter"/>
+      <w:lvlText w:val="%8."/>
+      <w:lvlJc w:val="left"/>
+      <w:pPr>
+        <w:ind w:left="5760" w:hanging="360"/>
+      </w:pPr>
+    </w:lvl>
+    <w:lvl w:ilvl="8" w:tplc="0413001B" w:tentative="1">
+      <w:start w:val="1"/>
+      <w:numFmt w:val="lowerRoman"/>
+      <w:lvlText w:val="%9."/>
+      <w:lvlJc w:val="right"/>
+      <w:pPr>
+        <w:ind w:left="6480" w:hanging="180"/>
+      </w:pPr>
+    </w:lvl>
+  </w:abstractNum>
+  <w:abstractNum w:abstractNumId="3">
+    <w:nsid w:val="2F017209"/>
+    <w:multiLevelType w:val="hybridMultilevel"/>
+    <w:tmpl w:val="0BA4DE34"/>
+    <w:lvl w:ilvl="0" w:tplc="75E2E23E">
+      <w:start w:val="2"/>
+      <w:numFmt w:val="bullet"/>
+      <w:lvlText w:val="-"/>
+      <w:lvlJc w:val="left"/>
+      <w:pPr>
+        <w:ind w:left="1770" w:hanging="360"/>
+      </w:pPr>
+      <w:rPr>
+        <w:rFonts w:ascii="Calibri" w:eastAsiaTheme="minorHAnsi" w:hAnsi="Calibri" w:cstheme="minorBidi" w:hint="default"/>
+      </w:rPr>
+    </w:lvl>
+    <w:lvl w:ilvl="1" w:tplc="04130003" w:tentative="1">
+      <w:start w:val="1"/>
+      <w:numFmt w:val="bullet"/>
+      <w:lvlText w:val="o"/>
+      <w:lvlJc w:val="left"/>
+      <w:pPr>
+        <w:ind w:left="2490" w:hanging="360"/>
+      </w:pPr>
+      <w:rPr>
+        <w:rFonts w:ascii="Courier New" w:hAnsi="Courier New" w:cs="Courier New" w:hint="default"/>
+      </w:rPr>
+    </w:lvl>
+    <w:lvl w:ilvl="2" w:tplc="04130005" w:tentative="1">
+      <w:start w:val="1"/>
+      <w:numFmt w:val="bullet"/>
+      <w:lvlText w:val=""/>
+      <w:lvlJc w:val="left"/>
+      <w:pPr>
+        <w:ind w:left="3210" w:hanging="360"/>
+      </w:pPr>
+      <w:rPr>
+        <w:rFonts w:ascii="Wingdings" w:hAnsi="Wingdings" w:hint="default"/>
+      </w:rPr>
+    </w:lvl>
+    <w:lvl w:ilvl="3" w:tplc="04130001" w:tentative="1">
+      <w:start w:val="1"/>
+      <w:numFmt w:val="bullet"/>
+      <w:lvlText w:val=""/>
+      <w:lvlJc w:val="left"/>
+      <w:pPr>
+        <w:ind w:left="3930" w:hanging="360"/>
+      </w:pPr>
+      <w:rPr>
+        <w:rFonts w:ascii="Symbol" w:hAnsi="Symbol" w:hint="default"/>
+      </w:rPr>
+    </w:lvl>
+    <w:lvl w:ilvl="4" w:tplc="04130003" w:tentative="1">
+      <w:start w:val="1"/>
+      <w:numFmt w:val="bullet"/>
+      <w:lvlText w:val="o"/>
+      <w:lvlJc w:val="left"/>
+      <w:pPr>
+        <w:ind w:left="4650" w:hanging="360"/>
+      </w:pPr>
+      <w:rPr>
+        <w:rFonts w:ascii="Courier New" w:hAnsi="Courier New" w:cs="Courier New" w:hint="default"/>
+      </w:rPr>
+    </w:lvl>
+    <w:lvl w:ilvl="5" w:tplc="04130005" w:tentative="1">
+      <w:start w:val="1"/>
+      <w:numFmt w:val="bullet"/>
+      <w:lvlText w:val=""/>
+      <w:lvlJc w:val="left"/>
+      <w:pPr>
+        <w:ind w:left="5370" w:hanging="360"/>
+      </w:pPr>
+      <w:rPr>
+        <w:rFonts w:ascii="Wingdings" w:hAnsi="Wingdings" w:hint="default"/>
+      </w:rPr>
+    </w:lvl>
+    <w:lvl w:ilvl="6" w:tplc="04130001" w:tentative="1">
+      <w:start w:val="1"/>
+      <w:numFmt w:val="bullet"/>
+      <w:lvlText w:val=""/>
+      <w:lvlJc w:val="left"/>
+      <w:pPr>
+        <w:ind w:left="6090" w:hanging="360"/>
+      </w:pPr>
+      <w:rPr>
+        <w:rFonts w:ascii="Symbol" w:hAnsi="Symbol" w:hint="default"/>
+      </w:rPr>
+    </w:lvl>
+    <w:lvl w:ilvl="7" w:tplc="04130003" w:tentative="1">
+      <w:start w:val="1"/>
+      <w:numFmt w:val="bullet"/>
+      <w:lvlText w:val="o"/>
+      <w:lvlJc w:val="left"/>
+      <w:pPr>
+        <w:ind w:left="6810" w:hanging="360"/>
+      </w:pPr>
+      <w:rPr>
+        <w:rFonts w:ascii="Courier New" w:hAnsi="Courier New" w:cs="Courier New" w:hint="default"/>
+      </w:rPr>
+    </w:lvl>
+    <w:lvl w:ilvl="8" w:tplc="04130005" w:tentative="1">
+      <w:start w:val="1"/>
+      <w:numFmt w:val="bullet"/>
+      <w:lvlText w:val=""/>
+      <w:lvlJc w:val="left"/>
+      <w:pPr>
+        <w:ind w:left="7530" w:hanging="360"/>
+      </w:pPr>
+      <w:rPr>
+        <w:rFonts w:ascii="Wingdings" w:hAnsi="Wingdings" w:hint="default"/>
+      </w:rPr>
+    </w:lvl>
+  </w:abstractNum>
+  <w:abstractNum w:abstractNumId="4">
+    <w:nsid w:val="412E3AF0"/>
+    <w:multiLevelType w:val="hybridMultilevel"/>
+    <w:tmpl w:val="6BD68702"/>
+    <w:lvl w:ilvl="0" w:tplc="04130001">
+      <w:start w:val="1"/>
+      <w:numFmt w:val="bullet"/>
+      <w:lvlText w:val=""/>
+      <w:lvlJc w:val="left"/>
+      <w:pPr>
+        <w:ind w:left="720" w:hanging="360"/>
+      </w:pPr>
+      <w:rPr>
+        <w:rFonts w:ascii="Symbol" w:hAnsi="Symbol" w:hint="default"/>
+      </w:rPr>
+    </w:lvl>
+    <w:lvl w:ilvl="1" w:tplc="04130003" w:tentative="1">
+      <w:start w:val="1"/>
+      <w:numFmt w:val="bullet"/>
+      <w:lvlText w:val="o"/>
+      <w:lvlJc w:val="left"/>
+      <w:pPr>
+        <w:ind w:left="1440" w:hanging="360"/>
+      </w:pPr>
+      <w:rPr>
+        <w:rFonts w:ascii="Courier New" w:hAnsi="Courier New" w:cs="Courier New" w:hint="default"/>
+      </w:rPr>
+    </w:lvl>
+    <w:lvl w:ilvl="2" w:tplc="04130005" w:tentative="1">
+      <w:start w:val="1"/>
+      <w:numFmt w:val="bullet"/>
+      <w:lvlText w:val=""/>
+      <w:lvlJc w:val="left"/>
+      <w:pPr>
+        <w:ind w:left="2160" w:hanging="360"/>
+      </w:pPr>
+      <w:rPr>
+        <w:rFonts w:ascii="Wingdings" w:hAnsi="Wingdings" w:hint="default"/>
+      </w:rPr>
+    </w:lvl>
+    <w:lvl w:ilvl="3" w:tplc="04130001" w:tentative="1">
+      <w:start w:val="1"/>
+      <w:numFmt w:val="bullet"/>
+      <w:lvlText w:val=""/>
+      <w:lvlJc w:val="left"/>
+      <w:pPr>
+        <w:ind w:left="2880" w:hanging="360"/>
+      </w:pPr>
+      <w:rPr>
+        <w:rFonts w:ascii="Symbol" w:hAnsi="Symbol" w:hint="default"/>
+      </w:rPr>
+    </w:lvl>
+    <w:lvl w:ilvl="4" w:tplc="04130003" w:tentative="1">
+      <w:start w:val="1"/>
+      <w:numFmt w:val="bullet"/>
+      <w:lvlText w:val="o"/>
+      <w:lvlJc w:val="left"/>
+      <w:pPr>
+        <w:ind w:left="3600" w:hanging="360"/>
+      </w:pPr>
+      <w:rPr>
+        <w:rFonts w:ascii="Courier New" w:hAnsi="Courier New" w:cs="Courier New" w:hint="default"/>
+      </w:rPr>
+    </w:lvl>
+    <w:lvl w:ilvl="5" w:tplc="04130005" w:tentative="1">
+      <w:start w:val="1"/>
+      <w:numFmt w:val="bullet"/>
+      <w:lvlText w:val=""/>
+      <w:lvlJc w:val="left"/>
+      <w:pPr>
+        <w:ind w:left="4320" w:hanging="360"/>
+      </w:pPr>
+      <w:rPr>
+        <w:rFonts w:ascii="Wingdings" w:hAnsi="Wingdings" w:hint="default"/>
+      </w:rPr>
+    </w:lvl>
+    <w:lvl w:ilvl="6" w:tplc="04130001" w:tentative="1">
+      <w:start w:val="1"/>
+      <w:numFmt w:val="bullet"/>
+      <w:lvlText w:val=""/>
+      <w:lvlJc w:val="left"/>
+      <w:pPr>
+        <w:ind w:left="5040" w:hanging="360"/>
+      </w:pPr>
+      <w:rPr>
+        <w:rFonts w:ascii="Symbol" w:hAnsi="Symbol" w:hint="default"/>
+      </w:rPr>
+    </w:lvl>
+    <w:lvl w:ilvl="7" w:tplc="04130003" w:tentative="1">
+      <w:start w:val="1"/>
+      <w:numFmt w:val="bullet"/>
+      <w:lvlText w:val="o"/>
+      <w:lvlJc w:val="left"/>
+      <w:pPr>
+        <w:ind w:left="5760" w:hanging="360"/>
+      </w:pPr>
+      <w:rPr>
+        <w:rFonts w:ascii="Courier New" w:hAnsi="Courier New" w:cs="Courier New" w:hint="default"/>
+      </w:rPr>
+    </w:lvl>
+    <w:lvl w:ilvl="8" w:tplc="04130005" w:tentative="1">
+      <w:start w:val="1"/>
+      <w:numFmt w:val="bullet"/>
+      <w:lvlText w:val=""/>
+      <w:lvlJc w:val="left"/>
+      <w:pPr>
+        <w:ind w:left="6480" w:hanging="360"/>
+      </w:pPr>
+      <w:rPr>
+        <w:rFonts w:ascii="Wingdings" w:hAnsi="Wingdings" w:hint="default"/>
+      </w:rPr>
+    </w:lvl>
+  </w:abstractNum>
+  <w:abstractNum w:abstractNumId="5">
+    <w:nsid w:val="4EDF18DD"/>
+    <w:multiLevelType w:val="hybridMultilevel"/>
+    <w:tmpl w:val="2AFC6B22"/>
+    <w:lvl w:ilvl="0" w:tplc="04130001">
+      <w:start w:val="1"/>
+      <w:numFmt w:val="bullet"/>
+      <w:lvlText w:val=""/>
+      <w:lvlJc w:val="left"/>
+      <w:pPr>
+        <w:ind w:left="720" w:hanging="360"/>
+      </w:pPr>
+      <w:rPr>
+        <w:rFonts w:ascii="Symbol" w:hAnsi="Symbol" w:hint="default"/>
+      </w:rPr>
+    </w:lvl>
+    <w:lvl w:ilvl="1" w:tplc="04130003" w:tentative="1">
+      <w:start w:val="1"/>
+      <w:numFmt w:val="bullet"/>
+      <w:lvlText w:val="o"/>
+      <w:lvlJc w:val="left"/>
+      <w:pPr>
+        <w:ind w:left="1440" w:hanging="360"/>
+      </w:pPr>
+      <w:rPr>
+        <w:rFonts w:ascii="Courier New" w:hAnsi="Courier New" w:cs="Courier New" w:hint="default"/>
+      </w:rPr>
+    </w:lvl>
+    <w:lvl w:ilvl="2" w:tplc="04130005" w:tentative="1">
+      <w:start w:val="1"/>
+      <w:numFmt w:val="bullet"/>
+      <w:lvlText w:val=""/>
+      <w:lvlJc w:val="left"/>
+      <w:pPr>
+        <w:ind w:left="2160" w:hanging="360"/>
+      </w:pPr>
+      <w:rPr>
+        <w:rFonts w:ascii="Wingdings" w:hAnsi="Wingdings" w:hint="default"/>
+      </w:rPr>
+    </w:lvl>
+    <w:lvl w:ilvl="3" w:tplc="04130001" w:tentative="1">
+      <w:start w:val="1"/>
+      <w:numFmt w:val="bullet"/>
+      <w:lvlText w:val=""/>
+      <w:lvlJc w:val="left"/>
+      <w:pPr>
+        <w:ind w:left="2880" w:hanging="360"/>
+      </w:pPr>
+      <w:rPr>
+        <w:rFonts w:ascii="Symbol" w:hAnsi="Symbol" w:hint="default"/>
+      </w:rPr>
+    </w:lvl>
+    <w:lvl w:ilvl="4" w:tplc="04130003" w:tentative="1">
+      <w:start w:val="1"/>
+      <w:numFmt w:val="bullet"/>
+      <w:lvlText w:val="o"/>
+      <w:lvlJc w:val="left"/>
+      <w:pPr>
+        <w:ind w:left="3600" w:hanging="360"/>
+      </w:pPr>
+      <w:rPr>
+        <w:rFonts w:ascii="Courier New" w:hAnsi="Courier New" w:cs="Courier New" w:hint="default"/>
+      </w:rPr>
+    </w:lvl>
+    <w:lvl w:ilvl="5" w:tplc="04130005" w:tentative="1">
+      <w:start w:val="1"/>
+      <w:numFmt w:val="bullet"/>
+      <w:lvlText w:val=""/>
+      <w:lvlJc w:val="left"/>
+      <w:pPr>
+        <w:ind w:left="4320" w:hanging="360"/>
+      </w:pPr>
+      <w:rPr>
+        <w:rFonts w:ascii="Wingdings" w:hAnsi="Wingdings" w:hint="default"/>
+      </w:rPr>
+    </w:lvl>
+    <w:lvl w:ilvl="6" w:tplc="04130001" w:tentative="1">
+      <w:start w:val="1"/>
+      <w:numFmt w:val="bullet"/>
+      <w:lvlText w:val=""/>
+      <w:lvlJc w:val="left"/>
+      <w:pPr>
+        <w:ind w:left="5040" w:hanging="360"/>
+      </w:pPr>
+      <w:rPr>
+        <w:rFonts w:ascii="Symbol" w:hAnsi="Symbol" w:hint="default"/>
+      </w:rPr>
+    </w:lvl>
+    <w:lvl w:ilvl="7" w:tplc="04130003" w:tentative="1">
+      <w:start w:val="1"/>
+      <w:numFmt w:val="bullet"/>
+      <w:lvlText w:val="o"/>
+      <w:lvlJc w:val="left"/>
+      <w:pPr>
+        <w:ind w:left="5760" w:hanging="360"/>
+      </w:pPr>
+      <w:rPr>
+        <w:rFonts w:ascii="Courier New" w:hAnsi="Courier New" w:cs="Courier New" w:hint="default"/>
+      </w:rPr>
+    </w:lvl>
+    <w:lvl w:ilvl="8" w:tplc="04130005" w:tentative="1">
+      <w:start w:val="1"/>
+      <w:numFmt w:val="bullet"/>
+      <w:lvlText w:val=""/>
+      <w:lvlJc w:val="left"/>
+      <w:pPr>
+        <w:ind w:left="6480" w:hanging="360"/>
+      </w:pPr>
+      <w:rPr>
+        <w:rFonts w:ascii="Wingdings" w:hAnsi="Wingdings" w:hint="default"/>
+      </w:rPr>
+    </w:lvl>
+  </w:abstractNum>
+  <w:abstractNum w:abstractNumId="6">
+    <w:nsid w:val="5E756BDE"/>
+    <w:multiLevelType w:val="hybridMultilevel"/>
+    <w:tmpl w:val="F5066C36"/>
+    <w:lvl w:ilvl="0" w:tplc="04130001">
+      <w:start w:val="1"/>
+      <w:numFmt w:val="bullet"/>
+      <w:lvlText w:val=""/>
+      <w:lvlJc w:val="left"/>
+      <w:pPr>
+        <w:ind w:left="720" w:hanging="360"/>
+      </w:pPr>
+      <w:rPr>
+        <w:rFonts w:ascii="Symbol" w:hAnsi="Symbol" w:hint="default"/>
+      </w:rPr>
+    </w:lvl>
+    <w:lvl w:ilvl="1" w:tplc="04130003" w:tentative="1">
+      <w:start w:val="1"/>
+      <w:numFmt w:val="bullet"/>
+      <w:lvlText w:val="o"/>
+      <w:lvlJc w:val="left"/>
+      <w:pPr>
+        <w:ind w:left="1440" w:hanging="360"/>
+      </w:pPr>
+      <w:rPr>
+        <w:rFonts w:ascii="Courier New" w:hAnsi="Courier New" w:cs="Courier New" w:hint="default"/>
+      </w:rPr>
+    </w:lvl>
+    <w:lvl w:ilvl="2" w:tplc="04130005" w:tentative="1">
+      <w:start w:val="1"/>
+      <w:numFmt w:val="bullet"/>
+      <w:lvlText w:val=""/>
+      <w:lvlJc w:val="left"/>
+      <w:pPr>
+        <w:ind w:left="2160" w:hanging="360"/>
+      </w:pPr>
+      <w:rPr>
+        <w:rFonts w:ascii="Wingdings" w:hAnsi="Wingdings" w:hint="default"/>
+      </w:rPr>
+    </w:lvl>
+    <w:lvl w:ilvl="3" w:tplc="04130001" w:tentative="1">
+      <w:start w:val="1"/>
+      <w:numFmt w:val="bullet"/>
+      <w:lvlText w:val=""/>
+      <w:lvlJc w:val="left"/>
+      <w:pPr>
+        <w:ind w:left="2880" w:hanging="360"/>
+      </w:pPr>
+      <w:rPr>
+        <w:rFonts w:ascii="Symbol" w:hAnsi="Symbol" w:hint="default"/>
+      </w:rPr>
+    </w:lvl>
+    <w:lvl w:ilvl="4" w:tplc="04130003" w:tentative="1">
+      <w:start w:val="1"/>
+      <w:numFmt w:val="bullet"/>
+      <w:lvlText w:val="o"/>
+      <w:lvlJc w:val="left"/>
+      <w:pPr>
+        <w:ind w:left="3600" w:hanging="360"/>
+      </w:pPr>
+      <w:rPr>
+        <w:rFonts w:ascii="Courier New" w:hAnsi="Courier New" w:cs="Courier New" w:hint="default"/>
+      </w:rPr>
+    </w:lvl>
+    <w:lvl w:ilvl="5" w:tplc="04130005" w:tentative="1">
+      <w:start w:val="1"/>
+      <w:numFmt w:val="bullet"/>
+      <w:lvlText w:val=""/>
+      <w:lvlJc w:val="left"/>
+      <w:pPr>
+        <w:ind w:left="4320" w:hanging="360"/>
+      </w:pPr>
+      <w:rPr>
+        <w:rFonts w:ascii="Wingdings" w:hAnsi="Wingdings" w:hint="default"/>
+      </w:rPr>
+    </w:lvl>
+    <w:lvl w:ilvl="6" w:tplc="04130001" w:tentative="1">
+      <w:start w:val="1"/>
+      <w:numFmt w:val="bullet"/>
+      <w:lvlText w:val=""/>
+      <w:lvlJc w:val="left"/>
+      <w:pPr>
+        <w:ind w:left="5040" w:hanging="360"/>
+      </w:pPr>
+      <w:rPr>
+        <w:rFonts w:ascii="Symbol" w:hAnsi="Symbol" w:hint="default"/>
+      </w:rPr>
+    </w:lvl>
+    <w:lvl w:ilvl="7" w:tplc="04130003" w:tentative="1">
+      <w:start w:val="1"/>
+      <w:numFmt w:val="bullet"/>
+      <w:lvlText w:val="o"/>
+      <w:lvlJc w:val="left"/>
+      <w:pPr>
+        <w:ind w:left="5760" w:hanging="360"/>
+      </w:pPr>
+      <w:rPr>
+        <w:rFonts w:ascii="Courier New" w:hAnsi="Courier New" w:cs="Courier New" w:hint="default"/>
+      </w:rPr>
+    </w:lvl>
+    <w:lvl w:ilvl="8" w:tplc="04130005" w:tentative="1">
+      <w:start w:val="1"/>
+      <w:numFmt w:val="bullet"/>
+      <w:lvlText w:val=""/>
+      <w:lvlJc w:val="left"/>
+      <w:pPr>
+        <w:ind w:left="6480" w:hanging="360"/>
+      </w:pPr>
+      <w:rPr>
+        <w:rFonts w:ascii="Wingdings" w:hAnsi="Wingdings" w:hint="default"/>
+      </w:rPr>
+    </w:lvl>
+  </w:abstractNum>
+  <w:abstractNum w:abstractNumId="7">
+    <w:nsid w:val="6EEA43F9"/>
+    <w:multiLevelType w:val="hybridMultilevel"/>
+    <w:tmpl w:val="C384210A"/>
+    <w:lvl w:ilvl="0" w:tplc="04130001">
+      <w:start w:val="1"/>
+      <w:numFmt w:val="bullet"/>
+      <w:lvlText w:val=""/>
+      <w:lvlJc w:val="left"/>
+      <w:pPr>
+        <w:ind w:left="720" w:hanging="360"/>
+      </w:pPr>
+      <w:rPr>
+        <w:rFonts w:ascii="Symbol" w:hAnsi="Symbol" w:hint="default"/>
+      </w:rPr>
+    </w:lvl>
+    <w:lvl w:ilvl="1" w:tplc="04130003" w:tentative="1">
+      <w:start w:val="1"/>
+      <w:numFmt w:val="bullet"/>
+      <w:lvlText w:val="o"/>
+      <w:lvlJc w:val="left"/>
+      <w:pPr>
+        <w:ind w:left="1440" w:hanging="360"/>
+      </w:pPr>
+      <w:rPr>
+        <w:rFonts w:ascii="Courier New" w:hAnsi="Courier New" w:cs="Courier New" w:hint="default"/>
+      </w:rPr>
+    </w:lvl>
+    <w:lvl w:ilvl="2" w:tplc="04130005" w:tentative="1">
+      <w:start w:val="1"/>
+      <w:numFmt w:val="bullet"/>
+      <w:lvlText w:val=""/>
+      <w:lvlJc w:val="left"/>
+      <w:pPr>
+        <w:ind w:left="2160" w:hanging="360"/>
+      </w:pPr>
+      <w:rPr>
+        <w:rFonts w:ascii="Wingdings" w:hAnsi="Wingdings" w:hint="default"/>
+      </w:rPr>
+    </w:lvl>
+    <w:lvl w:ilvl="3" w:tplc="04130001" w:tentative="1">
+      <w:start w:val="1"/>
+      <w:numFmt w:val="bullet"/>
+      <w:lvlText w:val=""/>
+      <w:lvlJc w:val="left"/>
+      <w:pPr>
+        <w:ind w:left="2880" w:hanging="360"/>
+      </w:pPr>
+      <w:rPr>
+        <w:rFonts w:ascii="Symbol" w:hAnsi="Symbol" w:hint="default"/>
+      </w:rPr>
+    </w:lvl>
+    <w:lvl w:ilvl="4" w:tplc="04130003" w:tentative="1">
+      <w:start w:val="1"/>
+      <w:numFmt w:val="bullet"/>
+      <w:lvlText w:val="o"/>
+      <w:lvlJc w:val="left"/>
+      <w:pPr>
+        <w:ind w:left="3600" w:hanging="360"/>
+      </w:pPr>
+      <w:rPr>
+        <w:rFonts w:ascii="Courier New" w:hAnsi="Courier New" w:cs="Courier New" w:hint="default"/>
+      </w:rPr>
+    </w:lvl>
+    <w:lvl w:ilvl="5" w:tplc="04130005" w:tentative="1">
+      <w:start w:val="1"/>
+      <w:numFmt w:val="bullet"/>
+      <w:lvlText w:val=""/>
+      <w:lvlJc w:val="left"/>
+      <w:pPr>
+        <w:ind w:left="4320" w:hanging="360"/>
+      </w:pPr>
+      <w:rPr>
+        <w:rFonts w:ascii="Wingdings" w:hAnsi="Wingdings" w:hint="default"/>
+      </w:rPr>
+    </w:lvl>
+    <w:lvl w:ilvl="6" w:tplc="04130001" w:tentative="1">
+      <w:start w:val="1"/>
+      <w:numFmt w:val="bullet"/>
+      <w:lvlText w:val=""/>
+      <w:lvlJc w:val="left"/>
+      <w:pPr>
+        <w:ind w:left="5040" w:hanging="360"/>
+      </w:pPr>
+      <w:rPr>
+        <w:rFonts w:ascii="Symbol" w:hAnsi="Symbol" w:hint="default"/>
+      </w:rPr>
+    </w:lvl>
+    <w:lvl w:ilvl="7" w:tplc="04130003" w:tentative="1">
+      <w:start w:val="1"/>
+      <w:numFmt w:val="bullet"/>
+      <w:lvlText w:val="o"/>
+      <w:lvlJc w:val="left"/>
+      <w:pPr>
+        <w:ind w:left="5760" w:hanging="360"/>
+      </w:pPr>
+      <w:rPr>
+        <w:rFonts w:ascii="Courier New" w:hAnsi="Courier New" w:cs="Courier New" w:hint="default"/>
+      </w:rPr>
+    </w:lvl>
+    <w:lvl w:ilvl="8" w:tplc="04130005" w:tentative="1">
+      <w:start w:val="1"/>
+      <w:numFmt w:val="bullet"/>
+      <w:lvlText w:val=""/>
+      <w:lvlJc w:val="left"/>
+      <w:pPr>
+        <w:ind w:left="6480" w:hanging="360"/>
+      </w:pPr>
+      <w:rPr>
+        <w:rFonts w:ascii="Wingdings" w:hAnsi="Wingdings" w:hint="default"/>
+      </w:rPr>
+    </w:lvl>
+  </w:abstractNum>
+  <w:abstractNum w:abstractNumId="8">
+    <w:nsid w:val="73177844"/>
+    <w:multiLevelType w:val="hybridMultilevel"/>
+    <w:tmpl w:val="10C4AE72"/>
+    <w:lvl w:ilvl="0" w:tplc="04130001">
+      <w:start w:val="1"/>
+      <w:numFmt w:val="bullet"/>
+      <w:lvlText w:val=""/>
+      <w:lvlJc w:val="left"/>
+      <w:pPr>
+        <w:ind w:left="720" w:hanging="360"/>
+      </w:pPr>
+      <w:rPr>
+        <w:rFonts w:ascii="Symbol" w:hAnsi="Symbol" w:hint="default"/>
+      </w:rPr>
+    </w:lvl>
+    <w:lvl w:ilvl="1" w:tplc="04130003" w:tentative="1">
+      <w:start w:val="1"/>
+      <w:numFmt w:val="bullet"/>
+      <w:lvlText w:val="o"/>
+      <w:lvlJc w:val="left"/>
+      <w:pPr>
+        <w:ind w:left="1440" w:hanging="360"/>
+      </w:pPr>
+      <w:rPr>
+        <w:rFonts w:ascii="Courier New" w:hAnsi="Courier New" w:cs="Courier New" w:hint="default"/>
+      </w:rPr>
+    </w:lvl>
+    <w:lvl w:ilvl="2" w:tplc="04130005" w:tentative="1">
+      <w:start w:val="1"/>
+      <w:numFmt w:val="bullet"/>
+      <w:lvlText w:val=""/>
+      <w:lvlJc w:val="left"/>
+      <w:pPr>
+        <w:ind w:left="2160" w:hanging="360"/>
+      </w:pPr>
+      <w:rPr>
+        <w:rFonts w:ascii="Wingdings" w:hAnsi="Wingdings" w:hint="default"/>
+      </w:rPr>
+    </w:lvl>
+    <w:lvl w:ilvl="3" w:tplc="04130001" w:tentative="1">
+      <w:start w:val="1"/>
+      <w:numFmt w:val="bullet"/>
+      <w:lvlText w:val=""/>
+      <w:lvlJc w:val="left"/>
+      <w:pPr>
+        <w:ind w:left="2880" w:hanging="360"/>
+      </w:pPr>
+      <w:rPr>
+        <w:rFonts w:ascii="Symbol" w:hAnsi="Symbol" w:hint="default"/>
+      </w:rPr>
+    </w:lvl>
+    <w:lvl w:ilvl="4" w:tplc="04130003" w:tentative="1">
+      <w:start w:val="1"/>
+      <w:numFmt w:val="bullet"/>
+      <w:lvlText w:val="o"/>
+      <w:lvlJc w:val="left"/>
+      <w:pPr>
+        <w:ind w:left="3600" w:hanging="360"/>
+      </w:pPr>
+      <w:rPr>
+        <w:rFonts w:ascii="Courier New" w:hAnsi="Courier New" w:cs="Courier New" w:hint="default"/>
+      </w:rPr>
+    </w:lvl>
+    <w:lvl w:ilvl="5" w:tplc="04130005" w:tentative="1">
+      <w:start w:val="1"/>
+      <w:numFmt w:val="bullet"/>
+      <w:lvlText w:val=""/>
+      <w:lvlJc w:val="left"/>
+      <w:pPr>
+        <w:ind w:left="4320" w:hanging="360"/>
+      </w:pPr>
+      <w:rPr>
+        <w:rFonts w:ascii="Wingdings" w:hAnsi="Wingdings" w:hint="default"/>
+      </w:rPr>
+    </w:lvl>
+    <w:lvl w:ilvl="6" w:tplc="04130001" w:tentative="1">
+      <w:start w:val="1"/>
+      <w:numFmt w:val="bullet"/>
+      <w:lvlText w:val=""/>
+      <w:lvlJc w:val="left"/>
+      <w:pPr>
+        <w:ind w:left="5040" w:hanging="360"/>
+      </w:pPr>
+      <w:rPr>
+        <w:rFonts w:ascii="Symbol" w:hAnsi="Symbol" w:hint="default"/>
+      </w:rPr>
+    </w:lvl>
+    <w:lvl w:ilvl="7" w:tplc="04130003" w:tentative="1">
+      <w:start w:val="1"/>
+      <w:numFmt w:val="bullet"/>
+      <w:lvlText w:val="o"/>
+      <w:lvlJc w:val="left"/>
+      <w:pPr>
+        <w:ind w:left="5760" w:hanging="360"/>
+      </w:pPr>
+      <w:rPr>
+        <w:rFonts w:ascii="Courier New" w:hAnsi="Courier New" w:cs="Courier New" w:hint="default"/>
+      </w:rPr>
+    </w:lvl>
+    <w:lvl w:ilvl="8" w:tplc="04130005" w:tentative="1">
+      <w:start w:val="1"/>
+      <w:numFmt w:val="bullet"/>
+      <w:lvlText w:val=""/>
+      <w:lvlJc w:val="left"/>
+      <w:pPr>
+        <w:ind w:left="6480" w:hanging="360"/>
+      </w:pPr>
+      <w:rPr>
+        <w:rFonts w:ascii="Wingdings" w:hAnsi="Wingdings" w:hint="default"/>
+      </w:rPr>
+    </w:lvl>
+  </w:abstractNum>
+  <w:num w:numId="1">
+    <w:abstractNumId w:val="2"/>
+  </w:num>
+  <w:num w:numId="2">
+    <w:abstractNumId w:val="0"/>
+  </w:num>
+  <w:num w:numId="3">
+    <w:abstractNumId w:val="1"/>
+  </w:num>
+  <w:num w:numId="4">
+    <w:abstractNumId w:val="7"/>
+  </w:num>
+  <w:num w:numId="5">
+    <w:abstractNumId w:val="4"/>
+  </w:num>
+  <w:num w:numId="6">
+    <w:abstractNumId w:val="3"/>
+  </w:num>
+  <w:num w:numId="7">
+    <w:abstractNumId w:val="8"/>
+  </w:num>
+  <w:num w:numId="8">
+    <w:abstractNumId w:val="5"/>
+  </w:num>
+  <w:num w:numId="9">
+    <w:abstractNumId w:val="6"/>
+  </w:num>
+</w:numbering>
 </file>
 
 <file path=word/styles.xml><?xml version="1.0" encoding="utf-8"?>
@@ -1018,6 +4421,27 @@
     <w:qFormat/>
     <w:rsid w:val="008A7E2E"/>
   </w:style>
+  <w:style w:type="paragraph" w:styleId="Kop1">
+    <w:name w:val="heading 1"/>
+    <w:basedOn w:val="Standaard"/>
+    <w:next w:val="Standaard"/>
+    <w:link w:val="Kop1Char"/>
+    <w:uiPriority w:val="9"/>
+    <w:qFormat/>
+    <w:rsid w:val="00CE2EF9"/>
+    <w:pPr>
+      <w:keepNext/>
+      <w:keepLines/>
+      <w:spacing w:before="240" w:after="0"/>
+      <w:outlineLvl w:val="0"/>
+    </w:pPr>
+    <w:rPr>
+      <w:rFonts w:asciiTheme="majorHAnsi" w:eastAsiaTheme="majorEastAsia" w:hAnsiTheme="majorHAnsi" w:cstheme="majorBidi"/>
+      <w:color w:val="2E74B5" w:themeColor="accent1" w:themeShade="BF"/>
+      <w:sz w:val="32"/>
+      <w:szCs w:val="32"/>
+    </w:rPr>
+  </w:style>
   <w:style w:type="character" w:default="1" w:styleId="Standaardalinea-lettertype">
     <w:name w:val="Default Paragraph Font"/>
     <w:uiPriority w:val="1"/>
@@ -1070,6 +4494,138 @@
       <w:lang w:eastAsia="nl-NL"/>
     </w:rPr>
   </w:style>
+  <w:style w:type="character" w:customStyle="1" w:styleId="Kop1Char">
+    <w:name w:val="Kop 1 Char"/>
+    <w:basedOn w:val="Standaardalinea-lettertype"/>
+    <w:link w:val="Kop1"/>
+    <w:uiPriority w:val="9"/>
+    <w:rsid w:val="00CE2EF9"/>
+    <w:rPr>
+      <w:rFonts w:asciiTheme="majorHAnsi" w:eastAsiaTheme="majorEastAsia" w:hAnsiTheme="majorHAnsi" w:cstheme="majorBidi"/>
+      <w:color w:val="2E74B5" w:themeColor="accent1" w:themeShade="BF"/>
+      <w:sz w:val="32"/>
+      <w:szCs w:val="32"/>
+    </w:rPr>
+  </w:style>
+  <w:style w:type="paragraph" w:styleId="Kopvaninhoudsopgave">
+    <w:name w:val="TOC Heading"/>
+    <w:basedOn w:val="Kop1"/>
+    <w:next w:val="Standaard"/>
+    <w:uiPriority w:val="39"/>
+    <w:unhideWhenUsed/>
+    <w:qFormat/>
+    <w:rsid w:val="00CE2EF9"/>
+    <w:pPr>
+      <w:outlineLvl w:val="9"/>
+    </w:pPr>
+    <w:rPr>
+      <w:lang w:eastAsia="nl-NL"/>
+    </w:rPr>
+  </w:style>
+  <w:style w:type="paragraph" w:styleId="Inhopg1">
+    <w:name w:val="toc 1"/>
+    <w:basedOn w:val="Standaard"/>
+    <w:next w:val="Standaard"/>
+    <w:autoRedefine/>
+    <w:uiPriority w:val="39"/>
+    <w:unhideWhenUsed/>
+    <w:rsid w:val="00CE2EF9"/>
+    <w:pPr>
+      <w:spacing w:after="100"/>
+    </w:pPr>
+  </w:style>
+  <w:style w:type="character" w:styleId="Hyperlink">
+    <w:name w:val="Hyperlink"/>
+    <w:basedOn w:val="Standaardalinea-lettertype"/>
+    <w:uiPriority w:val="99"/>
+    <w:unhideWhenUsed/>
+    <w:rsid w:val="00CE2EF9"/>
+    <w:rPr>
+      <w:color w:val="0563C1" w:themeColor="hyperlink"/>
+      <w:u w:val="single"/>
+    </w:rPr>
+  </w:style>
+  <w:style w:type="paragraph" w:styleId="Lijstalinea">
+    <w:name w:val="List Paragraph"/>
+    <w:basedOn w:val="Standaard"/>
+    <w:uiPriority w:val="34"/>
+    <w:qFormat/>
+    <w:rsid w:val="00F64468"/>
+    <w:pPr>
+      <w:ind w:left="720"/>
+      <w:contextualSpacing/>
+    </w:pPr>
+  </w:style>
+  <w:style w:type="table" w:styleId="Tabelraster">
+    <w:name w:val="Table Grid"/>
+    <w:basedOn w:val="Standaardtabel"/>
+    <w:uiPriority w:val="39"/>
+    <w:rsid w:val="0048675D"/>
+    <w:pPr>
+      <w:spacing w:after="0" w:line="240" w:lineRule="auto"/>
+    </w:pPr>
+    <w:tblPr>
+      <w:tblInd w:w="0" w:type="dxa"/>
+      <w:tblBorders>
+        <w:top w:val="single" w:sz="4" w:space="0" w:color="auto"/>
+        <w:left w:val="single" w:sz="4" w:space="0" w:color="auto"/>
+        <w:bottom w:val="single" w:sz="4" w:space="0" w:color="auto"/>
+        <w:right w:val="single" w:sz="4" w:space="0" w:color="auto"/>
+        <w:insideH w:val="single" w:sz="4" w:space="0" w:color="auto"/>
+        <w:insideV w:val="single" w:sz="4" w:space="0" w:color="auto"/>
+      </w:tblBorders>
+      <w:tblCellMar>
+        <w:top w:w="0" w:type="dxa"/>
+        <w:left w:w="108" w:type="dxa"/>
+        <w:bottom w:w="0" w:type="dxa"/>
+        <w:right w:w="108" w:type="dxa"/>
+      </w:tblCellMar>
+    </w:tblPr>
+  </w:style>
+  <w:style w:type="paragraph" w:styleId="Koptekst">
+    <w:name w:val="header"/>
+    <w:basedOn w:val="Standaard"/>
+    <w:link w:val="KoptekstChar"/>
+    <w:uiPriority w:val="99"/>
+    <w:unhideWhenUsed/>
+    <w:rsid w:val="007C6363"/>
+    <w:pPr>
+      <w:tabs>
+        <w:tab w:val="center" w:pos="4536"/>
+        <w:tab w:val="right" w:pos="9072"/>
+      </w:tabs>
+      <w:spacing w:after="0" w:line="240" w:lineRule="auto"/>
+    </w:pPr>
+  </w:style>
+  <w:style w:type="character" w:customStyle="1" w:styleId="KoptekstChar">
+    <w:name w:val="Koptekst Char"/>
+    <w:basedOn w:val="Standaardalinea-lettertype"/>
+    <w:link w:val="Koptekst"/>
+    <w:uiPriority w:val="99"/>
+    <w:rsid w:val="007C6363"/>
+  </w:style>
+  <w:style w:type="paragraph" w:styleId="Voettekst">
+    <w:name w:val="footer"/>
+    <w:basedOn w:val="Standaard"/>
+    <w:link w:val="VoettekstChar"/>
+    <w:uiPriority w:val="99"/>
+    <w:unhideWhenUsed/>
+    <w:rsid w:val="007C6363"/>
+    <w:pPr>
+      <w:tabs>
+        <w:tab w:val="center" w:pos="4536"/>
+        <w:tab w:val="right" w:pos="9072"/>
+      </w:tabs>
+      <w:spacing w:after="0" w:line="240" w:lineRule="auto"/>
+    </w:pPr>
+  </w:style>
+  <w:style w:type="character" w:customStyle="1" w:styleId="VoettekstChar">
+    <w:name w:val="Voettekst Char"/>
+    <w:basedOn w:val="Standaardalinea-lettertype"/>
+    <w:link w:val="Voettekst"/>
+    <w:uiPriority w:val="99"/>
+    <w:rsid w:val="007C6363"/>
+  </w:style>
 </w:styles>
 </file>
 
@@ -1115,12 +4671,12 @@
 
 <file path=word/glossary/fontTable.xml><?xml version="1.0" encoding="utf-8"?>
 <w:fonts xmlns:mc="http://schemas.openxmlformats.org/markup-compatibility/2006" xmlns:r="http://schemas.openxmlformats.org/officeDocument/2006/relationships" xmlns:w="http://schemas.openxmlformats.org/wordprocessingml/2006/main" xmlns:w14="http://schemas.microsoft.com/office/word/2010/wordml" xmlns:w15="http://schemas.microsoft.com/office/word/2012/wordml" mc:Ignorable="w14 w15">
-  <w:font w:name="Calibri">
-    <w:panose1 w:val="020F0502020204030204"/>
-    <w:charset w:val="00"/>
-    <w:family w:val="swiss"/>
+  <w:font w:name="Symbol">
+    <w:panose1 w:val="05050102010706020507"/>
+    <w:charset w:val="02"/>
+    <w:family w:val="roman"/>
     <w:pitch w:val="variable"/>
-    <w:sig w:usb0="E00002FF" w:usb1="4000ACFF" w:usb2="00000001" w:usb3="00000000" w:csb0="0000019F" w:csb1="00000000"/>
+    <w:sig w:usb0="00000000" w:usb1="10000000" w:usb2="00000000" w:usb3="00000000" w:csb0="80000000" w:csb1="00000000"/>
   </w:font>
   <w:font w:name="Times New Roman">
     <w:panose1 w:val="02020603050405020304"/>
@@ -1129,12 +4685,40 @@
     <w:pitch w:val="variable"/>
     <w:sig w:usb0="E0002EFF" w:usb1="C0007843" w:usb2="00000009" w:usb3="00000000" w:csb0="000001FF" w:csb1="00000000"/>
   </w:font>
+  <w:font w:name="Courier New">
+    <w:panose1 w:val="02070309020205020404"/>
+    <w:charset w:val="00"/>
+    <w:family w:val="modern"/>
+    <w:pitch w:val="fixed"/>
+    <w:sig w:usb0="E0002AFF" w:usb1="C0007843" w:usb2="00000009" w:usb3="00000000" w:csb0="000001FF" w:csb1="00000000"/>
+  </w:font>
+  <w:font w:name="Wingdings">
+    <w:panose1 w:val="05000000000000000000"/>
+    <w:charset w:val="02"/>
+    <w:family w:val="auto"/>
+    <w:pitch w:val="variable"/>
+    <w:sig w:usb0="00000000" w:usb1="10000000" w:usb2="00000000" w:usb3="00000000" w:csb0="80000000" w:csb1="00000000"/>
+  </w:font>
+  <w:font w:name="Calibri">
+    <w:panose1 w:val="020F0502020204030204"/>
+    <w:charset w:val="00"/>
+    <w:family w:val="swiss"/>
+    <w:pitch w:val="variable"/>
+    <w:sig w:usb0="E00002FF" w:usb1="4000ACFF" w:usb2="00000001" w:usb3="00000000" w:csb0="0000019F" w:csb1="00000000"/>
+  </w:font>
   <w:font w:name="Calibri Light">
     <w:panose1 w:val="020F0302020204030204"/>
     <w:charset w:val="00"/>
     <w:family w:val="swiss"/>
     <w:pitch w:val="variable"/>
     <w:sig w:usb0="A00002EF" w:usb1="4000207B" w:usb2="00000000" w:usb3="00000000" w:csb0="0000019F" w:csb1="00000000"/>
+  </w:font>
+  <w:font w:name="Arial">
+    <w:panose1 w:val="020B0604020202020204"/>
+    <w:charset w:val="00"/>
+    <w:family w:val="swiss"/>
+    <w:pitch w:val="variable"/>
+    <w:sig w:usb0="E0002AFF" w:usb1="C0007843" w:usb2="00000009" w:usb3="00000000" w:csb0="000001FF" w:csb1="00000000"/>
   </w:font>
 </w:fonts>
 </file>
@@ -1155,8 +4739,8 @@
   </w:compat>
   <w:rsids>
     <w:rsidRoot w:val="00DA5598"/>
-    <w:rsid w:val="00572041"/>
     <w:rsid w:val="00DA5598"/>
+    <w:rsid w:val="00FA2964"/>
   </w:rsids>
   <m:mathPr>
     <m:mathFont m:val="Cambria Math"/>
@@ -1604,6 +5188,10 @@
     <w:name w:val="5F63BBF01E7E46DEB6EB0C622E8D3E19"/>
     <w:rsid w:val="00DA5598"/>
   </w:style>
+  <w:style w:type="paragraph" w:customStyle="1" w:styleId="49EC32636D5441C4A48E3FDAB8238916">
+    <w:name w:val="49EC32636D5441C4A48E3FDAB8238916"/>
+    <w:rsid w:val="00DA5598"/>
+  </w:style>
 </w:styles>
 </file>
 
@@ -1873,4 +5461,16 @@
     </a:ext>
   </a:extLst>
 </a:theme>
+</file>
+
+<file path=customXml/item1.xml><?xml version="1.0" encoding="utf-8"?>
+<b:Sources xmlns:b="http://schemas.openxmlformats.org/officeDocument/2006/bibliography" xmlns="http://schemas.openxmlformats.org/officeDocument/2006/bibliography" SelectedStyle="\APASixthEditionOfficeOnline.xsl" StyleName="APA" Version="6"/>
+</file>
+
+<file path=customXml/itemProps1.xml><?xml version="1.0" encoding="utf-8"?>
+<ds:datastoreItem xmlns:ds="http://schemas.openxmlformats.org/officeDocument/2006/customXml" ds:itemID="{8E337F59-351D-4DF3-BE7B-85E5E775FD87}">
+  <ds:schemaRefs>
+    <ds:schemaRef ds:uri="http://schemas.openxmlformats.org/officeDocument/2006/bibliography"/>
+  </ds:schemaRefs>
+</ds:datastoreItem>
 </file>
</xml_diff>